<commit_message>
Update difficulty and rules order
</commit_message>
<xml_diff>
--- a/docs/Flexichess.docx
+++ b/docs/Flexichess.docx
@@ -324,167 +324,6 @@
           <w:ilvl w:val="1"/>
           <w:numId w:val="1"/>
         </w:numPr>
-        <w:rPr>
-          <w:rFonts w:cstheme="minorHAnsi"/>
-          <w:lang w:val="en-US"/>
-        </w:rPr>
-      </w:pPr>
-      <w:r>
-        <w:rPr>
-          <w:rFonts w:cstheme="minorHAnsi"/>
-          <w:lang w:val="en-US"/>
-        </w:rPr>
-        <w:t xml:space="preserve">I must take only if my taking piece is </w:t>
-      </w:r>
-      <w:r>
-        <w:rPr>
-          <w:rFonts w:cstheme="minorHAnsi"/>
-          <w:lang w:val="en-US"/>
-        </w:rPr>
-        <w:t xml:space="preserve">weaker </w:t>
-      </w:r>
-      <w:r>
-        <w:rPr>
-          <w:rFonts w:cstheme="minorHAnsi"/>
-          <w:lang w:val="en-US"/>
-        </w:rPr>
-        <w:t xml:space="preserve">than piece taken. In other </w:t>
-      </w:r>
-      <w:proofErr w:type="gramStart"/>
-      <w:r>
-        <w:rPr>
-          <w:rFonts w:cstheme="minorHAnsi"/>
-          <w:lang w:val="en-US"/>
-        </w:rPr>
-        <w:t>cases</w:t>
-      </w:r>
-      <w:proofErr w:type="gramEnd"/>
-      <w:r>
-        <w:rPr>
-          <w:rFonts w:cstheme="minorHAnsi"/>
-          <w:lang w:val="en-US"/>
-        </w:rPr>
-        <w:t xml:space="preserve"> I can take or not take</w:t>
-      </w:r>
-    </w:p>
-    <w:p>
-      <w:pPr>
-        <w:pStyle w:val="ListParagraph"/>
-        <w:numPr>
-          <w:ilvl w:val="1"/>
-          <w:numId w:val="1"/>
-        </w:numPr>
-        <w:rPr>
-          <w:rFonts w:cstheme="minorHAnsi"/>
-          <w:lang w:val="en-US"/>
-        </w:rPr>
-      </w:pPr>
-      <w:r>
-        <w:rPr>
-          <w:rFonts w:cstheme="minorHAnsi"/>
-          <w:lang w:val="en-US"/>
-        </w:rPr>
-        <w:t xml:space="preserve">I must take only if taken piece is </w:t>
-      </w:r>
-      <w:r>
-        <w:rPr>
-          <w:rFonts w:cstheme="minorHAnsi"/>
-          <w:lang w:val="en-US"/>
-        </w:rPr>
-        <w:t>un</w:t>
-      </w:r>
-      <w:r>
-        <w:rPr>
-          <w:rFonts w:cstheme="minorHAnsi"/>
-          <w:lang w:val="en-US"/>
-        </w:rPr>
-        <w:t xml:space="preserve">protected. In other </w:t>
-      </w:r>
-      <w:proofErr w:type="gramStart"/>
-      <w:r>
-        <w:rPr>
-          <w:rFonts w:cstheme="minorHAnsi"/>
-          <w:lang w:val="en-US"/>
-        </w:rPr>
-        <w:t>cases</w:t>
-      </w:r>
-      <w:proofErr w:type="gramEnd"/>
-      <w:r>
-        <w:rPr>
-          <w:rFonts w:cstheme="minorHAnsi"/>
-          <w:lang w:val="en-US"/>
-        </w:rPr>
-        <w:t xml:space="preserve"> I can take or not take.</w:t>
-      </w:r>
-    </w:p>
-    <w:p>
-      <w:pPr>
-        <w:pStyle w:val="ListParagraph"/>
-        <w:numPr>
-          <w:ilvl w:val="1"/>
-          <w:numId w:val="1"/>
-        </w:numPr>
-        <w:rPr>
-          <w:rFonts w:cstheme="minorHAnsi"/>
-          <w:lang w:val="en-US"/>
-        </w:rPr>
-      </w:pPr>
-      <w:r>
-        <w:rPr>
-          <w:rFonts w:cstheme="minorHAnsi"/>
-          <w:lang w:val="en-US"/>
-        </w:rPr>
-        <w:t>I must take with pawns if I can</w:t>
-      </w:r>
-      <w:r>
-        <w:rPr>
-          <w:rFonts w:cstheme="minorHAnsi"/>
-          <w:lang w:val="en-US"/>
-        </w:rPr>
-        <w:t xml:space="preserve"> (weakest/strongest)</w:t>
-      </w:r>
-    </w:p>
-    <w:p>
-      <w:pPr>
-        <w:pStyle w:val="ListParagraph"/>
-        <w:numPr>
-          <w:ilvl w:val="0"/>
-          <w:numId w:val="1"/>
-        </w:numPr>
-        <w:rPr>
-          <w:rFonts w:cstheme="minorHAnsi"/>
-          <w:lang w:val="en-US"/>
-        </w:rPr>
-      </w:pPr>
-      <w:r>
-        <w:rPr>
-          <w:rFonts w:cstheme="minorHAnsi"/>
-          <w:lang w:val="en-US"/>
-        </w:rPr>
-        <w:t xml:space="preserve">I </w:t>
-      </w:r>
-      <w:r>
-        <w:rPr>
-          <w:rFonts w:cstheme="minorHAnsi"/>
-          <w:lang w:val="en-US"/>
-        </w:rPr>
-        <w:t xml:space="preserve">must </w:t>
-      </w:r>
-      <w:r>
-        <w:rPr>
-          <w:rFonts w:cstheme="minorHAnsi"/>
-          <w:lang w:val="en-US"/>
-        </w:rPr>
-        <w:t>attack</w:t>
-      </w:r>
-    </w:p>
-    <w:p>
-      <w:pPr>
-        <w:pStyle w:val="ListParagraph"/>
-        <w:numPr>
-          <w:ilvl w:val="1"/>
-          <w:numId w:val="1"/>
-        </w:numPr>
         <w:shd w:val="clear" w:color="auto" w:fill="C5E0B3" w:themeFill="accent6" w:themeFillTint="66"/>
         <w:rPr>
           <w:rFonts w:cstheme="minorHAnsi"/>
@@ -496,115 +335,300 @@
           <w:rFonts w:cstheme="minorHAnsi"/>
           <w:lang w:val="en-US"/>
         </w:rPr>
-        <w:t>I have to create a new attack</w:t>
-      </w:r>
-    </w:p>
-    <w:p>
-      <w:pPr>
-        <w:pStyle w:val="ListParagraph"/>
-        <w:numPr>
-          <w:ilvl w:val="1"/>
-          <w:numId w:val="1"/>
-        </w:numPr>
-        <w:shd w:val="clear" w:color="auto" w:fill="C5E0B3" w:themeFill="accent6" w:themeFillTint="66"/>
-        <w:rPr>
-          <w:rFonts w:cstheme="minorHAnsi"/>
-          <w:lang w:val="en-US"/>
-        </w:rPr>
-      </w:pPr>
-      <w:r>
-        <w:rPr>
-          <w:rFonts w:cstheme="minorHAnsi"/>
-          <w:lang w:val="en-US"/>
-        </w:rPr>
-        <w:t xml:space="preserve">I have to create a new attack </w:t>
-      </w:r>
-      <w:r>
-        <w:rPr>
-          <w:rFonts w:cstheme="minorHAnsi"/>
-          <w:lang w:val="en-US"/>
-        </w:rPr>
-        <w:t>or capture</w:t>
-      </w:r>
-    </w:p>
-    <w:p>
-      <w:pPr>
-        <w:pStyle w:val="ListParagraph"/>
-        <w:numPr>
-          <w:ilvl w:val="1"/>
-          <w:numId w:val="1"/>
-        </w:numPr>
-        <w:shd w:val="clear" w:color="auto" w:fill="C5E0B3" w:themeFill="accent6" w:themeFillTint="66"/>
-        <w:rPr>
-          <w:rFonts w:cstheme="minorHAnsi"/>
-          <w:lang w:val="en-US"/>
-        </w:rPr>
-      </w:pPr>
-      <w:r>
-        <w:rPr>
-          <w:rFonts w:cstheme="minorHAnsi"/>
-          <w:lang w:val="en-US"/>
-        </w:rPr>
-        <w:t>I must attack protected</w:t>
-      </w:r>
-    </w:p>
-    <w:p>
-      <w:pPr>
-        <w:pStyle w:val="ListParagraph"/>
-        <w:numPr>
-          <w:ilvl w:val="1"/>
-          <w:numId w:val="1"/>
-        </w:numPr>
-        <w:shd w:val="clear" w:color="auto" w:fill="C5E0B3" w:themeFill="accent6" w:themeFillTint="66"/>
-        <w:rPr>
-          <w:rFonts w:cstheme="minorHAnsi"/>
-          <w:lang w:val="en-US"/>
-        </w:rPr>
-      </w:pPr>
-      <w:r>
-        <w:rPr>
-          <w:rFonts w:cstheme="minorHAnsi"/>
-          <w:lang w:val="en-US"/>
-        </w:rPr>
-        <w:t>I must attack protected or capture</w:t>
-      </w:r>
-      <w:r>
-        <w:rPr>
-          <w:rFonts w:cstheme="minorHAnsi"/>
-          <w:lang w:val="en-US"/>
-        </w:rPr>
-        <w:t xml:space="preserve"> (stronger)</w:t>
-      </w:r>
-    </w:p>
-    <w:p>
-      <w:pPr>
-        <w:pStyle w:val="ListParagraph"/>
-        <w:numPr>
-          <w:ilvl w:val="1"/>
-          <w:numId w:val="1"/>
-        </w:numPr>
-        <w:shd w:val="clear" w:color="auto" w:fill="C5E0B3" w:themeFill="accent6" w:themeFillTint="66"/>
-        <w:rPr>
-          <w:rFonts w:cstheme="minorHAnsi"/>
-          <w:lang w:val="en-US"/>
-        </w:rPr>
-      </w:pPr>
-      <w:r>
-        <w:rPr>
-          <w:rFonts w:cstheme="minorHAnsi"/>
-          <w:lang w:val="en-US"/>
-        </w:rPr>
-        <w:t xml:space="preserve">I must attack </w:t>
-      </w:r>
-      <w:r>
-        <w:rPr>
-          <w:rFonts w:cstheme="minorHAnsi"/>
-          <w:lang w:val="en-US"/>
-        </w:rPr>
-        <w:t>if not attacked</w:t>
+        <w:t>I must take only if my taking piece</w:t>
       </w:r>
       <w:bookmarkStart w:id="0" w:name="_GoBack"/>
       <w:bookmarkEnd w:id="0"/>
+      <w:r>
+        <w:rPr>
+          <w:rFonts w:cstheme="minorHAnsi"/>
+          <w:lang w:val="en-US"/>
+        </w:rPr>
+        <w:t xml:space="preserve"> is </w:t>
+      </w:r>
+      <w:r>
+        <w:rPr>
+          <w:rFonts w:cstheme="minorHAnsi"/>
+          <w:lang w:val="en-US"/>
+        </w:rPr>
+        <w:t xml:space="preserve">weaker </w:t>
+      </w:r>
+      <w:r>
+        <w:rPr>
+          <w:rFonts w:cstheme="minorHAnsi"/>
+          <w:lang w:val="en-US"/>
+        </w:rPr>
+        <w:t>than piece taken</w:t>
+      </w:r>
+      <w:r>
+        <w:rPr>
+          <w:rFonts w:cstheme="minorHAnsi"/>
+          <w:lang w:val="en-US"/>
+        </w:rPr>
+        <w:t xml:space="preserve"> or taken piece is unprotected</w:t>
+      </w:r>
+      <w:r>
+        <w:rPr>
+          <w:rFonts w:cstheme="minorHAnsi"/>
+          <w:lang w:val="en-US"/>
+        </w:rPr>
+        <w:t xml:space="preserve">. In other </w:t>
+      </w:r>
+      <w:proofErr w:type="gramStart"/>
+      <w:r>
+        <w:rPr>
+          <w:rFonts w:cstheme="minorHAnsi"/>
+          <w:lang w:val="en-US"/>
+        </w:rPr>
+        <w:t>cases</w:t>
+      </w:r>
+      <w:proofErr w:type="gramEnd"/>
+      <w:r>
+        <w:rPr>
+          <w:rFonts w:cstheme="minorHAnsi"/>
+          <w:lang w:val="en-US"/>
+        </w:rPr>
+        <w:t xml:space="preserve"> I can take or not take</w:t>
+      </w:r>
+    </w:p>
+    <w:p>
+      <w:pPr>
+        <w:pStyle w:val="ListParagraph"/>
+        <w:numPr>
+          <w:ilvl w:val="1"/>
+          <w:numId w:val="1"/>
+        </w:numPr>
+        <w:shd w:val="clear" w:color="auto" w:fill="C5E0B3" w:themeFill="accent6" w:themeFillTint="66"/>
+        <w:rPr>
+          <w:rFonts w:cstheme="minorHAnsi"/>
+          <w:lang w:val="en-US"/>
+        </w:rPr>
+      </w:pPr>
+      <w:r>
+        <w:rPr>
+          <w:rFonts w:cstheme="minorHAnsi"/>
+          <w:lang w:val="en-US"/>
+        </w:rPr>
+        <w:t xml:space="preserve">I must take only if taken piece is </w:t>
+      </w:r>
+      <w:r>
+        <w:rPr>
+          <w:rFonts w:cstheme="minorHAnsi"/>
+          <w:lang w:val="en-US"/>
+        </w:rPr>
+        <w:t>un</w:t>
+      </w:r>
+      <w:r>
+        <w:rPr>
+          <w:rFonts w:cstheme="minorHAnsi"/>
+          <w:lang w:val="en-US"/>
+        </w:rPr>
+        <w:t xml:space="preserve">protected. In other </w:t>
+      </w:r>
+      <w:proofErr w:type="gramStart"/>
+      <w:r>
+        <w:rPr>
+          <w:rFonts w:cstheme="minorHAnsi"/>
+          <w:lang w:val="en-US"/>
+        </w:rPr>
+        <w:t>cases</w:t>
+      </w:r>
+      <w:proofErr w:type="gramEnd"/>
+      <w:r>
+        <w:rPr>
+          <w:rFonts w:cstheme="minorHAnsi"/>
+          <w:lang w:val="en-US"/>
+        </w:rPr>
+        <w:t xml:space="preserve"> I can take or not take.</w:t>
+      </w:r>
+    </w:p>
+    <w:p>
+      <w:pPr>
+        <w:pStyle w:val="ListParagraph"/>
+        <w:numPr>
+          <w:ilvl w:val="1"/>
+          <w:numId w:val="1"/>
+        </w:numPr>
+        <w:shd w:val="clear" w:color="auto" w:fill="C5E0B3" w:themeFill="accent6" w:themeFillTint="66"/>
+        <w:rPr>
+          <w:rFonts w:cstheme="minorHAnsi"/>
+          <w:lang w:val="en-US"/>
+        </w:rPr>
+      </w:pPr>
+      <w:r>
+        <w:rPr>
+          <w:rFonts w:cstheme="minorHAnsi"/>
+          <w:lang w:val="en-US"/>
+        </w:rPr>
+        <w:t>I must take with pawns if I can</w:t>
+      </w:r>
+      <w:r>
+        <w:rPr>
+          <w:rFonts w:cstheme="minorHAnsi"/>
+          <w:lang w:val="en-US"/>
+        </w:rPr>
+        <w:t xml:space="preserve"> (weakest/strongest)</w:t>
+      </w:r>
+    </w:p>
+    <w:p>
+      <w:pPr>
+        <w:pStyle w:val="ListParagraph"/>
+        <w:numPr>
+          <w:ilvl w:val="0"/>
+          <w:numId w:val="1"/>
+        </w:numPr>
+        <w:rPr>
+          <w:rFonts w:cstheme="minorHAnsi"/>
+          <w:lang w:val="en-US"/>
+        </w:rPr>
+      </w:pPr>
+      <w:r>
+        <w:rPr>
+          <w:rFonts w:cstheme="minorHAnsi"/>
+          <w:lang w:val="en-US"/>
+        </w:rPr>
+        <w:t xml:space="preserve">I </w:t>
+      </w:r>
+      <w:r>
+        <w:rPr>
+          <w:rFonts w:cstheme="minorHAnsi"/>
+          <w:lang w:val="en-US"/>
+        </w:rPr>
+        <w:t xml:space="preserve">must </w:t>
+      </w:r>
+      <w:r>
+        <w:rPr>
+          <w:rFonts w:cstheme="minorHAnsi"/>
+          <w:lang w:val="en-US"/>
+        </w:rPr>
+        <w:t>attack</w:t>
+      </w:r>
+    </w:p>
+    <w:p>
+      <w:pPr>
+        <w:pStyle w:val="ListParagraph"/>
+        <w:numPr>
+          <w:ilvl w:val="1"/>
+          <w:numId w:val="1"/>
+        </w:numPr>
+        <w:shd w:val="clear" w:color="auto" w:fill="C5E0B3" w:themeFill="accent6" w:themeFillTint="66"/>
+        <w:rPr>
+          <w:rFonts w:cstheme="minorHAnsi"/>
+          <w:lang w:val="en-US"/>
+        </w:rPr>
+      </w:pPr>
+      <w:r>
+        <w:rPr>
+          <w:rFonts w:cstheme="minorHAnsi"/>
+          <w:lang w:val="en-US"/>
+        </w:rPr>
+        <w:t>I have to create a new attack</w:t>
+      </w:r>
+    </w:p>
+    <w:p>
+      <w:pPr>
+        <w:pStyle w:val="ListParagraph"/>
+        <w:numPr>
+          <w:ilvl w:val="1"/>
+          <w:numId w:val="1"/>
+        </w:numPr>
+        <w:shd w:val="clear" w:color="auto" w:fill="C5E0B3" w:themeFill="accent6" w:themeFillTint="66"/>
+        <w:rPr>
+          <w:rFonts w:cstheme="minorHAnsi"/>
+          <w:lang w:val="en-US"/>
+        </w:rPr>
+      </w:pPr>
+      <w:r>
+        <w:rPr>
+          <w:rFonts w:cstheme="minorHAnsi"/>
+          <w:lang w:val="en-US"/>
+        </w:rPr>
+        <w:t xml:space="preserve">I have to create a new attack </w:t>
+      </w:r>
+      <w:r>
+        <w:rPr>
+          <w:rFonts w:cstheme="minorHAnsi"/>
+          <w:lang w:val="en-US"/>
+        </w:rPr>
+        <w:t>or capture</w:t>
+      </w:r>
+    </w:p>
+    <w:p>
+      <w:pPr>
+        <w:pStyle w:val="ListParagraph"/>
+        <w:numPr>
+          <w:ilvl w:val="1"/>
+          <w:numId w:val="1"/>
+        </w:numPr>
+        <w:shd w:val="clear" w:color="auto" w:fill="C5E0B3" w:themeFill="accent6" w:themeFillTint="66"/>
+        <w:rPr>
+          <w:rFonts w:cstheme="minorHAnsi"/>
+          <w:lang w:val="en-US"/>
+        </w:rPr>
+      </w:pPr>
+      <w:r>
+        <w:rPr>
+          <w:rFonts w:cstheme="minorHAnsi"/>
+          <w:lang w:val="en-US"/>
+        </w:rPr>
+        <w:t>I must attack protected</w:t>
+      </w:r>
+    </w:p>
+    <w:p>
+      <w:pPr>
+        <w:pStyle w:val="ListParagraph"/>
+        <w:numPr>
+          <w:ilvl w:val="1"/>
+          <w:numId w:val="1"/>
+        </w:numPr>
+        <w:shd w:val="clear" w:color="auto" w:fill="C5E0B3" w:themeFill="accent6" w:themeFillTint="66"/>
+        <w:rPr>
+          <w:rFonts w:cstheme="minorHAnsi"/>
+          <w:lang w:val="en-US"/>
+        </w:rPr>
+      </w:pPr>
+      <w:r>
+        <w:rPr>
+          <w:rFonts w:cstheme="minorHAnsi"/>
+          <w:lang w:val="en-US"/>
+        </w:rPr>
+        <w:t>I must attack protected or capture</w:t>
+      </w:r>
+      <w:r>
+        <w:rPr>
+          <w:rFonts w:cstheme="minorHAnsi"/>
+          <w:lang w:val="en-US"/>
+        </w:rPr>
+        <w:t xml:space="preserve"> (stronger)</w:t>
+      </w:r>
+    </w:p>
+    <w:p>
+      <w:pPr>
+        <w:pStyle w:val="ListParagraph"/>
+        <w:numPr>
+          <w:ilvl w:val="1"/>
+          <w:numId w:val="1"/>
+        </w:numPr>
+        <w:shd w:val="clear" w:color="auto" w:fill="C5E0B3" w:themeFill="accent6" w:themeFillTint="66"/>
+        <w:rPr>
+          <w:rFonts w:cstheme="minorHAnsi"/>
+          <w:lang w:val="en-US"/>
+        </w:rPr>
+      </w:pPr>
+      <w:r>
+        <w:rPr>
+          <w:rFonts w:cstheme="minorHAnsi"/>
+          <w:lang w:val="en-US"/>
+        </w:rPr>
+        <w:t xml:space="preserve">I must attack </w:t>
+      </w:r>
+      <w:r>
+        <w:rPr>
+          <w:rFonts w:cstheme="minorHAnsi"/>
+          <w:lang w:val="en-US"/>
+        </w:rPr>
+        <w:t>if not attacked</w:t>
+      </w:r>
     </w:p>
     <w:p>
       <w:pPr>
@@ -2160,6 +2184,26 @@
           <w:rFonts w:cstheme="minorHAnsi"/>
           <w:lang w:val="en-US"/>
         </w:rPr>
+        <w:t>You choose a piece, which cannot be attacked with pawns</w:t>
+      </w:r>
+    </w:p>
+    <w:p>
+      <w:pPr>
+        <w:pStyle w:val="ListParagraph"/>
+        <w:numPr>
+          <w:ilvl w:val="1"/>
+          <w:numId w:val="1"/>
+        </w:numPr>
+        <w:rPr>
+          <w:rFonts w:cstheme="minorHAnsi"/>
+          <w:lang w:val="en-US"/>
+        </w:rPr>
+      </w:pPr>
+      <w:r>
+        <w:rPr>
+          <w:rFonts w:cstheme="minorHAnsi"/>
+          <w:lang w:val="en-US"/>
+        </w:rPr>
         <w:t>I cannot capture the piece</w:t>
       </w:r>
       <w:r>
@@ -2809,6 +2853,7 @@
           <w:rFonts w:cstheme="minorHAnsi"/>
           <w:lang w:val="en-US"/>
         </w:rPr>
+        <w:lastRenderedPageBreak/>
         <w:t>I should remove protection if I captured your piece in a previous turn</w:t>
       </w:r>
     </w:p>
@@ -2829,1137 +2874,1278 @@
           <w:rFonts w:cstheme="minorHAnsi"/>
           <w:lang w:val="en-US"/>
         </w:rPr>
+        <w:t>I have to remove protection from my piece</w:t>
+      </w:r>
+    </w:p>
+    <w:p>
+      <w:pPr>
+        <w:pStyle w:val="ListParagraph"/>
+        <w:numPr>
+          <w:ilvl w:val="0"/>
+          <w:numId w:val="1"/>
+        </w:numPr>
+        <w:rPr>
+          <w:rFonts w:cstheme="minorHAnsi"/>
+          <w:lang w:val="en-US"/>
+        </w:rPr>
+      </w:pPr>
+      <w:r>
+        <w:rPr>
+          <w:rFonts w:cstheme="minorHAnsi"/>
+          <w:lang w:val="en-US"/>
+        </w:rPr>
+        <w:t>My piece is locked</w:t>
+      </w:r>
+    </w:p>
+    <w:p>
+      <w:pPr>
+        <w:pStyle w:val="ListParagraph"/>
+        <w:numPr>
+          <w:ilvl w:val="1"/>
+          <w:numId w:val="1"/>
+        </w:numPr>
+        <w:shd w:val="clear" w:color="auto" w:fill="C5E0B3" w:themeFill="accent6" w:themeFillTint="66"/>
+        <w:rPr>
+          <w:rFonts w:cstheme="minorHAnsi"/>
+          <w:lang w:val="en-US"/>
+        </w:rPr>
+      </w:pPr>
+      <w:bookmarkStart w:id="4" w:name="OLE_LINK5"/>
+      <w:r>
+        <w:rPr>
+          <w:rFonts w:cstheme="minorHAnsi"/>
+          <w:lang w:val="en-US"/>
+        </w:rPr>
+        <w:t>Some random pieces of mine are locked in place</w:t>
+      </w:r>
+      <w:r>
+        <w:rPr>
+          <w:rFonts w:cstheme="minorHAnsi"/>
+          <w:lang w:val="en-US"/>
+        </w:rPr>
+        <w:t>, and you see these locks beforehand</w:t>
+      </w:r>
+    </w:p>
+    <w:p>
+      <w:pPr>
+        <w:pStyle w:val="ListParagraph"/>
+        <w:numPr>
+          <w:ilvl w:val="1"/>
+          <w:numId w:val="1"/>
+        </w:numPr>
+        <w:shd w:val="clear" w:color="auto" w:fill="C5E0B3" w:themeFill="accent6" w:themeFillTint="66"/>
+        <w:rPr>
+          <w:rFonts w:cstheme="minorHAnsi"/>
+          <w:lang w:val="en-US"/>
+        </w:rPr>
+      </w:pPr>
+      <w:r>
+        <w:rPr>
+          <w:rFonts w:cstheme="minorHAnsi"/>
+          <w:shd w:val="clear" w:color="auto" w:fill="C5E0B3" w:themeFill="accent6" w:themeFillTint="66"/>
+          <w:lang w:val="en-US"/>
+        </w:rPr>
+        <w:t>Each turn 1-6 types of pieces (or all) are selected randomly</w:t>
+      </w:r>
+      <w:r>
+        <w:rPr>
+          <w:rFonts w:cstheme="minorHAnsi"/>
+          <w:shd w:val="clear" w:color="auto" w:fill="C5E0B3" w:themeFill="accent6" w:themeFillTint="66"/>
+          <w:lang w:val="en-US"/>
+        </w:rPr>
+        <w:t>, which I can move</w:t>
+      </w:r>
+      <w:bookmarkEnd w:id="4"/>
+    </w:p>
+    <w:p>
+      <w:pPr>
+        <w:pStyle w:val="ListParagraph"/>
+        <w:numPr>
+          <w:ilvl w:val="1"/>
+          <w:numId w:val="1"/>
+        </w:numPr>
+        <w:shd w:val="clear" w:color="auto" w:fill="C5E0B3" w:themeFill="accent6" w:themeFillTint="66"/>
+        <w:rPr>
+          <w:rFonts w:cstheme="minorHAnsi"/>
+          <w:lang w:val="en-US"/>
+        </w:rPr>
+      </w:pPr>
+      <w:r>
+        <w:rPr>
+          <w:rFonts w:cstheme="minorHAnsi"/>
+          <w:lang w:val="en-US"/>
+        </w:rPr>
+        <w:t>I have to move my king once every 4-20 turns</w:t>
+      </w:r>
+    </w:p>
+    <w:p>
+      <w:pPr>
+        <w:pStyle w:val="ListParagraph"/>
+        <w:numPr>
+          <w:ilvl w:val="1"/>
+          <w:numId w:val="1"/>
+        </w:numPr>
+        <w:shd w:val="clear" w:color="auto" w:fill="C5E0B3" w:themeFill="accent6" w:themeFillTint="66"/>
+        <w:rPr>
+          <w:rFonts w:cstheme="minorHAnsi"/>
+          <w:lang w:val="en-US"/>
+        </w:rPr>
+      </w:pPr>
+      <w:r>
+        <w:rPr>
+          <w:rFonts w:cstheme="minorHAnsi"/>
+          <w:lang w:val="en-US"/>
+        </w:rPr>
+        <w:t>I have to move each piece type once every 6-20 turns</w:t>
+      </w:r>
+    </w:p>
+    <w:p>
+      <w:pPr>
+        <w:pStyle w:val="ListParagraph"/>
+        <w:numPr>
+          <w:ilvl w:val="1"/>
+          <w:numId w:val="1"/>
+        </w:numPr>
+        <w:rPr>
+          <w:rFonts w:cstheme="minorHAnsi"/>
+          <w:lang w:val="en-US"/>
+        </w:rPr>
+      </w:pPr>
+      <w:r>
+        <w:rPr>
+          <w:rFonts w:cstheme="minorHAnsi"/>
+          <w:lang w:val="en-US"/>
+        </w:rPr>
+        <w:t>I cannot move Queen more than Y times in a row</w:t>
+      </w:r>
+    </w:p>
+    <w:p>
+      <w:pPr>
+        <w:pStyle w:val="ListParagraph"/>
+        <w:numPr>
+          <w:ilvl w:val="1"/>
+          <w:numId w:val="1"/>
+        </w:numPr>
+        <w:rPr>
+          <w:rFonts w:cstheme="minorHAnsi"/>
+          <w:lang w:val="en-US"/>
+        </w:rPr>
+      </w:pPr>
+      <w:r>
+        <w:rPr>
+          <w:rFonts w:cstheme="minorHAnsi"/>
+          <w:lang w:val="en-US"/>
+        </w:rPr>
+        <w:t>I cannot move my piece, which captured your piece in the previous turn</w:t>
+      </w:r>
+    </w:p>
+    <w:p>
+      <w:pPr>
+        <w:pStyle w:val="ListParagraph"/>
+        <w:numPr>
+          <w:ilvl w:val="1"/>
+          <w:numId w:val="1"/>
+        </w:numPr>
+        <w:rPr>
+          <w:rFonts w:cstheme="minorHAnsi"/>
+          <w:lang w:val="en-US"/>
+        </w:rPr>
+      </w:pPr>
+      <w:r>
+        <w:rPr>
+          <w:rFonts w:cstheme="minorHAnsi"/>
+          <w:lang w:val="en-US"/>
+        </w:rPr>
+        <w:t>You</w:t>
+      </w:r>
+      <w:r>
+        <w:rPr>
+          <w:rFonts w:cstheme="minorHAnsi"/>
+          <w:lang w:val="en-US"/>
+        </w:rPr>
+        <w:t xml:space="preserve"> can choose which </w:t>
+      </w:r>
+      <w:r>
+        <w:rPr>
+          <w:rFonts w:cstheme="minorHAnsi"/>
+          <w:lang w:val="en-US"/>
+        </w:rPr>
+        <w:t xml:space="preserve">of my </w:t>
+      </w:r>
+      <w:r>
+        <w:rPr>
+          <w:rFonts w:cstheme="minorHAnsi"/>
+          <w:lang w:val="en-US"/>
+        </w:rPr>
+        <w:t xml:space="preserve">pieces should be </w:t>
+      </w:r>
+      <w:proofErr w:type="spellStart"/>
+      <w:r>
+        <w:rPr>
+          <w:rFonts w:cstheme="minorHAnsi"/>
+          <w:lang w:val="en-US"/>
+        </w:rPr>
+        <w:t>freezed</w:t>
+      </w:r>
+      <w:proofErr w:type="spellEnd"/>
+      <w:r>
+        <w:rPr>
+          <w:rFonts w:cstheme="minorHAnsi"/>
+          <w:lang w:val="en-US"/>
+        </w:rPr>
+        <w:t xml:space="preserve"> for</w:t>
+      </w:r>
+      <w:r>
+        <w:rPr>
+          <w:rFonts w:cstheme="minorHAnsi"/>
+          <w:lang w:val="en-US"/>
+        </w:rPr>
+        <w:t xml:space="preserve"> several turns.</w:t>
+      </w:r>
+    </w:p>
+    <w:p>
+      <w:pPr>
+        <w:pStyle w:val="ListParagraph"/>
+        <w:numPr>
+          <w:ilvl w:val="1"/>
+          <w:numId w:val="1"/>
+        </w:numPr>
+        <w:rPr>
+          <w:rFonts w:cstheme="minorHAnsi"/>
+          <w:lang w:val="en-US"/>
+        </w:rPr>
+      </w:pPr>
+      <w:r>
+        <w:rPr>
+          <w:rFonts w:cstheme="minorHAnsi"/>
+          <w:lang w:val="en-US"/>
+        </w:rPr>
+        <w:t xml:space="preserve">I cannot </w:t>
+      </w:r>
+      <w:r>
+        <w:rPr>
+          <w:rFonts w:cstheme="minorHAnsi"/>
+          <w:lang w:val="en-US"/>
+        </w:rPr>
+        <w:t xml:space="preserve">move </w:t>
+      </w:r>
+      <w:r>
+        <w:rPr>
+          <w:rFonts w:cstheme="minorHAnsi"/>
+          <w:lang w:val="en-US"/>
+        </w:rPr>
+        <w:t xml:space="preserve">same piece more than </w:t>
+      </w:r>
+      <w:r>
+        <w:rPr>
+          <w:rFonts w:cstheme="minorHAnsi"/>
+          <w:lang w:val="en-US"/>
+        </w:rPr>
+        <w:t xml:space="preserve">2-5 times </w:t>
+      </w:r>
+      <w:r>
+        <w:rPr>
+          <w:rFonts w:cstheme="minorHAnsi"/>
+          <w:lang w:val="en-US"/>
+        </w:rPr>
+        <w:t>in a row</w:t>
+      </w:r>
+    </w:p>
+    <w:p>
+      <w:pPr>
+        <w:pStyle w:val="ListParagraph"/>
+        <w:numPr>
+          <w:ilvl w:val="1"/>
+          <w:numId w:val="1"/>
+        </w:numPr>
+        <w:rPr>
+          <w:rFonts w:cstheme="minorHAnsi"/>
+          <w:lang w:val="en-US"/>
+        </w:rPr>
+      </w:pPr>
+      <w:r>
+        <w:rPr>
+          <w:rFonts w:cstheme="minorHAnsi"/>
+          <w:lang w:val="en-US"/>
+        </w:rPr>
+        <w:t xml:space="preserve">I cannot </w:t>
+      </w:r>
+      <w:r>
+        <w:rPr>
+          <w:rFonts w:cstheme="minorHAnsi"/>
+          <w:lang w:val="en-US"/>
+        </w:rPr>
+        <w:t xml:space="preserve">move </w:t>
+      </w:r>
+      <w:r>
+        <w:rPr>
+          <w:rFonts w:cstheme="minorHAnsi"/>
+          <w:lang w:val="en-US"/>
+        </w:rPr>
+        <w:t xml:space="preserve">same piece type more than 2-5 times </w:t>
+      </w:r>
+      <w:r>
+        <w:rPr>
+          <w:rFonts w:cstheme="minorHAnsi"/>
+          <w:lang w:val="en-US"/>
+        </w:rPr>
+        <w:t>in a row</w:t>
+      </w:r>
+    </w:p>
+    <w:p>
+      <w:pPr>
+        <w:pStyle w:val="ListParagraph"/>
+        <w:numPr>
+          <w:ilvl w:val="1"/>
+          <w:numId w:val="1"/>
+        </w:numPr>
+        <w:rPr>
+          <w:rFonts w:cstheme="minorHAnsi"/>
+          <w:lang w:val="en-US"/>
+        </w:rPr>
+      </w:pPr>
+      <w:r>
+        <w:rPr>
+          <w:rFonts w:cstheme="minorHAnsi"/>
+          <w:lang w:val="en-US"/>
+        </w:rPr>
+        <w:t xml:space="preserve">I can move only pawns </w:t>
+      </w:r>
+      <w:r>
+        <w:rPr>
+          <w:rFonts w:cstheme="minorHAnsi"/>
+          <w:lang w:val="en-US"/>
+        </w:rPr>
+        <w:t xml:space="preserve">(or cannot escape my 3-5 lanes) </w:t>
+      </w:r>
+      <w:r>
+        <w:rPr>
+          <w:rFonts w:cstheme="minorHAnsi"/>
+          <w:lang w:val="en-US"/>
+        </w:rPr>
+        <w:t>if you are not attacking any of my pieces</w:t>
+      </w:r>
+    </w:p>
+    <w:p>
+      <w:pPr>
+        <w:pStyle w:val="ListParagraph"/>
+        <w:numPr>
+          <w:ilvl w:val="1"/>
+          <w:numId w:val="1"/>
+        </w:numPr>
+        <w:rPr>
+          <w:rFonts w:cstheme="minorHAnsi"/>
+          <w:lang w:val="en-US"/>
+        </w:rPr>
+      </w:pPr>
+      <w:r>
+        <w:rPr>
+          <w:rFonts w:cstheme="minorHAnsi"/>
+          <w:lang w:val="en-US"/>
+        </w:rPr>
+        <w:t xml:space="preserve">I can move only pawns </w:t>
+      </w:r>
+      <w:r>
+        <w:rPr>
+          <w:rFonts w:cstheme="minorHAnsi"/>
+          <w:lang w:val="en-US"/>
+        </w:rPr>
+        <w:t xml:space="preserve">(or cannot escape my 3-5 lanes) </w:t>
+      </w:r>
+      <w:r>
+        <w:rPr>
+          <w:rFonts w:cstheme="minorHAnsi"/>
+          <w:lang w:val="en-US"/>
+        </w:rPr>
+        <w:t>if you are not in my 2-4 lanes</w:t>
+      </w:r>
+    </w:p>
+    <w:p>
+      <w:pPr>
+        <w:pStyle w:val="ListParagraph"/>
+        <w:numPr>
+          <w:ilvl w:val="1"/>
+          <w:numId w:val="1"/>
+        </w:numPr>
+        <w:shd w:val="clear" w:color="auto" w:fill="C5E0B3" w:themeFill="accent6" w:themeFillTint="66"/>
+        <w:rPr>
+          <w:rFonts w:cstheme="minorHAnsi"/>
+          <w:lang w:val="en-US"/>
+        </w:rPr>
+      </w:pPr>
+      <w:r>
+        <w:rPr>
+          <w:rFonts w:cstheme="minorHAnsi"/>
+          <w:lang w:val="en-US"/>
+        </w:rPr>
+        <w:t xml:space="preserve">I can move only pawns </w:t>
+      </w:r>
+      <w:r>
+        <w:rPr>
+          <w:rFonts w:cstheme="minorHAnsi"/>
+          <w:lang w:val="en-US"/>
+        </w:rPr>
+        <w:t xml:space="preserve">(or cannot escape my 3-5 lanes) </w:t>
+      </w:r>
+      <w:r>
+        <w:rPr>
+          <w:rFonts w:cstheme="minorHAnsi"/>
+          <w:lang w:val="en-US"/>
+        </w:rPr>
+        <w:t>during first 3-30 turns</w:t>
+      </w:r>
+      <w:r>
+        <w:rPr>
+          <w:rFonts w:cstheme="minorHAnsi"/>
+          <w:lang w:val="en-US"/>
+        </w:rPr>
+        <w:t xml:space="preserve"> </w:t>
+      </w:r>
+      <w:r>
+        <w:rPr>
+          <w:rFonts w:cstheme="minorHAnsi"/>
+          <w:lang w:val="en-US"/>
+        </w:rPr>
+        <w:t xml:space="preserve">or </w:t>
+      </w:r>
+      <w:r>
+        <w:rPr>
+          <w:rFonts w:cstheme="minorHAnsi"/>
+          <w:lang w:val="en-US"/>
+        </w:rPr>
+        <w:t xml:space="preserve">until </w:t>
+      </w:r>
+      <w:r>
+        <w:rPr>
+          <w:rFonts w:cstheme="minorHAnsi"/>
+          <w:lang w:val="en-US"/>
+        </w:rPr>
+        <w:t>you capture my pieces with aggregate value 1-9</w:t>
+      </w:r>
+    </w:p>
+    <w:p>
+      <w:pPr>
+        <w:pStyle w:val="ListParagraph"/>
+        <w:numPr>
+          <w:ilvl w:val="1"/>
+          <w:numId w:val="1"/>
+        </w:numPr>
+        <w:rPr>
+          <w:rFonts w:cstheme="minorHAnsi"/>
+          <w:lang w:val="en-US"/>
+        </w:rPr>
+      </w:pPr>
+      <w:r>
+        <w:rPr>
+          <w:rFonts w:cstheme="minorHAnsi"/>
+          <w:lang w:val="en-US"/>
+        </w:rPr>
+        <w:t xml:space="preserve">I cannot move piece, </w:t>
+      </w:r>
+      <w:r>
+        <w:rPr>
+          <w:rFonts w:cstheme="minorHAnsi"/>
+          <w:b/>
+          <w:lang w:val="en-US"/>
+        </w:rPr>
+        <w:t>which is attacked by your previous turn</w:t>
+      </w:r>
+    </w:p>
+    <w:p>
+      <w:pPr>
+        <w:pStyle w:val="ListParagraph"/>
+        <w:numPr>
+          <w:ilvl w:val="1"/>
+          <w:numId w:val="1"/>
+        </w:numPr>
+        <w:shd w:val="clear" w:color="auto" w:fill="C5E0B3" w:themeFill="accent6" w:themeFillTint="66"/>
+        <w:rPr>
+          <w:rFonts w:cstheme="minorHAnsi"/>
+          <w:lang w:val="en-US"/>
+        </w:rPr>
+      </w:pPr>
+      <w:r>
+        <w:rPr>
+          <w:rFonts w:cstheme="minorHAnsi"/>
+          <w:lang w:val="en-US"/>
+        </w:rPr>
+        <w:t xml:space="preserve">I cannot move piece, which is attacked by more than </w:t>
+      </w:r>
+      <w:r>
+        <w:rPr>
+          <w:rFonts w:cstheme="minorHAnsi"/>
+          <w:lang w:val="en-US"/>
+        </w:rPr>
+        <w:t>0</w:t>
+      </w:r>
+      <w:r>
+        <w:rPr>
+          <w:rFonts w:cstheme="minorHAnsi"/>
+          <w:lang w:val="en-US"/>
+        </w:rPr>
+        <w:t>-3 pieces</w:t>
+      </w:r>
+    </w:p>
+    <w:p>
+      <w:pPr>
+        <w:pStyle w:val="ListParagraph"/>
+        <w:numPr>
+          <w:ilvl w:val="1"/>
+          <w:numId w:val="1"/>
+        </w:numPr>
+        <w:rPr>
+          <w:rFonts w:cstheme="minorHAnsi"/>
+          <w:lang w:val="en-US"/>
+        </w:rPr>
+      </w:pPr>
+      <w:r>
+        <w:rPr>
+          <w:rFonts w:cstheme="minorHAnsi"/>
+          <w:lang w:val="en-US"/>
+        </w:rPr>
+        <w:t xml:space="preserve">I cannot move piece type, </w:t>
+      </w:r>
+      <w:r>
+        <w:rPr>
+          <w:rFonts w:cstheme="minorHAnsi"/>
+          <w:b/>
+          <w:lang w:val="en-US"/>
+        </w:rPr>
+        <w:t>which was captured</w:t>
+      </w:r>
+    </w:p>
+    <w:p>
+      <w:pPr>
+        <w:pStyle w:val="ListParagraph"/>
+        <w:numPr>
+          <w:ilvl w:val="1"/>
+          <w:numId w:val="1"/>
+        </w:numPr>
+        <w:rPr>
+          <w:rFonts w:cstheme="minorHAnsi"/>
+          <w:lang w:val="en-US"/>
+        </w:rPr>
+      </w:pPr>
+      <w:r>
+        <w:rPr>
+          <w:rFonts w:cstheme="minorHAnsi"/>
+          <w:lang w:val="en-US"/>
+        </w:rPr>
+        <w:t xml:space="preserve">I can move only pawns or King </w:t>
+      </w:r>
+      <w:r>
+        <w:rPr>
+          <w:rFonts w:cstheme="minorHAnsi"/>
+          <w:b/>
+          <w:lang w:val="en-US"/>
+        </w:rPr>
+        <w:t>after capture</w:t>
+      </w:r>
+      <w:r>
+        <w:rPr>
+          <w:rFonts w:cstheme="minorHAnsi"/>
+          <w:lang w:val="en-US"/>
+        </w:rPr>
+        <w:t xml:space="preserve"> (fear)</w:t>
+      </w:r>
+    </w:p>
+    <w:p>
+      <w:pPr>
+        <w:pStyle w:val="ListParagraph"/>
+        <w:numPr>
+          <w:ilvl w:val="1"/>
+          <w:numId w:val="1"/>
+        </w:numPr>
+        <w:rPr>
+          <w:rFonts w:cstheme="minorHAnsi"/>
+          <w:lang w:val="en-US"/>
+        </w:rPr>
+      </w:pPr>
+      <w:r>
+        <w:rPr>
+          <w:rFonts w:cstheme="minorHAnsi"/>
+          <w:lang w:val="en-US"/>
+        </w:rPr>
+        <w:t xml:space="preserve">I can move only Queen </w:t>
+      </w:r>
+      <w:r>
+        <w:rPr>
+          <w:rFonts w:cstheme="minorHAnsi"/>
+          <w:b/>
+          <w:lang w:val="en-US"/>
+        </w:rPr>
+        <w:t>after capture</w:t>
+      </w:r>
+      <w:r>
+        <w:rPr>
+          <w:rFonts w:cstheme="minorHAnsi"/>
+          <w:lang w:val="en-US"/>
+        </w:rPr>
+        <w:t xml:space="preserve"> (fear)</w:t>
+      </w:r>
+    </w:p>
+    <w:p>
+      <w:pPr>
+        <w:pStyle w:val="ListParagraph"/>
+        <w:numPr>
+          <w:ilvl w:val="1"/>
+          <w:numId w:val="1"/>
+        </w:numPr>
+        <w:rPr>
+          <w:rFonts w:cstheme="minorHAnsi"/>
+          <w:lang w:val="en-US"/>
+        </w:rPr>
+      </w:pPr>
+      <w:r>
+        <w:rPr>
+          <w:rFonts w:cstheme="minorHAnsi"/>
+          <w:lang w:val="en-US"/>
+        </w:rPr>
+        <w:t>I can move only pawns if you attack my Queen (fear)</w:t>
+      </w:r>
+    </w:p>
+    <w:p>
+      <w:pPr>
+        <w:pStyle w:val="ListParagraph"/>
+        <w:numPr>
+          <w:ilvl w:val="1"/>
+          <w:numId w:val="1"/>
+        </w:numPr>
+        <w:shd w:val="clear" w:color="auto" w:fill="C5E0B3" w:themeFill="accent6" w:themeFillTint="66"/>
+        <w:rPr>
+          <w:rFonts w:cstheme="minorHAnsi"/>
+          <w:lang w:val="en-US"/>
+        </w:rPr>
+      </w:pPr>
+      <w:r>
+        <w:rPr>
+          <w:rFonts w:cstheme="minorHAnsi"/>
+          <w:b/>
+          <w:lang w:val="en-US"/>
+        </w:rPr>
+        <w:t>If you attack me</w:t>
+      </w:r>
+      <w:r>
+        <w:rPr>
+          <w:rFonts w:cstheme="minorHAnsi"/>
+          <w:b/>
+          <w:lang w:val="en-US"/>
+        </w:rPr>
+        <w:t xml:space="preserve"> with more than XX pieces</w:t>
+      </w:r>
+      <w:r>
+        <w:rPr>
+          <w:rFonts w:cstheme="minorHAnsi"/>
+          <w:lang w:val="en-US"/>
+        </w:rPr>
+        <w:t xml:space="preserve">, I can move </w:t>
+      </w:r>
+      <w:commentRangeStart w:id="5"/>
+      <w:r>
+        <w:rPr>
+          <w:rFonts w:cstheme="minorHAnsi"/>
+          <w:lang w:val="en-US"/>
+        </w:rPr>
+        <w:t xml:space="preserve">only attacked pieces </w:t>
+      </w:r>
+      <w:commentRangeEnd w:id="5"/>
+      <w:r>
+        <w:rPr>
+          <w:rStyle w:val="CommentReference"/>
+        </w:rPr>
+        <w:commentReference w:id="5"/>
+      </w:r>
+      <w:r>
+        <w:rPr>
+          <w:rFonts w:cstheme="minorHAnsi"/>
+          <w:lang w:val="en-US"/>
+        </w:rPr>
+        <w:t>(fear)</w:t>
+      </w:r>
+    </w:p>
+    <w:p>
+      <w:pPr>
+        <w:pStyle w:val="ListParagraph"/>
+        <w:numPr>
+          <w:ilvl w:val="1"/>
+          <w:numId w:val="1"/>
+        </w:numPr>
+        <w:shd w:val="clear" w:color="auto" w:fill="C5E0B3" w:themeFill="accent6" w:themeFillTint="66"/>
+        <w:rPr>
+          <w:rFonts w:cstheme="minorHAnsi"/>
+          <w:lang w:val="en-US"/>
+        </w:rPr>
+      </w:pPr>
+      <w:r>
+        <w:rPr>
+          <w:rFonts w:cstheme="minorHAnsi"/>
+          <w:b/>
+          <w:lang w:val="en-US"/>
+        </w:rPr>
+        <w:t>If you attack me</w:t>
+      </w:r>
+      <w:r>
+        <w:rPr>
+          <w:rFonts w:cstheme="minorHAnsi"/>
+          <w:b/>
+          <w:lang w:val="en-US"/>
+        </w:rPr>
+        <w:t xml:space="preserve"> with more than XX pieces</w:t>
+      </w:r>
+      <w:r>
+        <w:rPr>
+          <w:rFonts w:cstheme="minorHAnsi"/>
+          <w:lang w:val="en-US"/>
+        </w:rPr>
+        <w:t>, I can move only attacked pieces and cannot capture (fear)</w:t>
+      </w:r>
+    </w:p>
+    <w:p>
+      <w:pPr>
+        <w:pStyle w:val="ListParagraph"/>
+        <w:numPr>
+          <w:ilvl w:val="0"/>
+          <w:numId w:val="1"/>
+        </w:numPr>
+        <w:rPr>
+          <w:rFonts w:cstheme="minorHAnsi"/>
+          <w:lang w:val="en-US"/>
+        </w:rPr>
+      </w:pPr>
+      <w:r>
+        <w:rPr>
+          <w:rFonts w:cstheme="minorHAnsi"/>
+          <w:lang w:val="en-US"/>
+        </w:rPr>
+        <w:t>My moves are limited</w:t>
+      </w:r>
+    </w:p>
+    <w:p>
+      <w:pPr>
+        <w:pStyle w:val="ListParagraph"/>
+        <w:numPr>
+          <w:ilvl w:val="1"/>
+          <w:numId w:val="1"/>
+        </w:numPr>
+        <w:shd w:val="clear" w:color="auto" w:fill="C5E0B3" w:themeFill="accent6" w:themeFillTint="66"/>
+        <w:rPr>
+          <w:rFonts w:cstheme="minorHAnsi"/>
+          <w:lang w:val="en-US"/>
+        </w:rPr>
+      </w:pPr>
+      <w:r>
+        <w:rPr>
+          <w:rFonts w:cstheme="minorHAnsi"/>
+          <w:lang w:val="en-US"/>
+        </w:rPr>
+        <w:t>My turn is replaced with a random move</w:t>
+      </w:r>
+    </w:p>
+    <w:p>
+      <w:pPr>
+        <w:pStyle w:val="ListParagraph"/>
+        <w:numPr>
+          <w:ilvl w:val="1"/>
+          <w:numId w:val="1"/>
+        </w:numPr>
+        <w:shd w:val="clear" w:color="auto" w:fill="C5E0B3" w:themeFill="accent6" w:themeFillTint="66"/>
+        <w:rPr>
+          <w:rFonts w:cstheme="minorHAnsi"/>
+          <w:lang w:val="en-US"/>
+        </w:rPr>
+      </w:pPr>
+      <w:r>
+        <w:rPr>
+          <w:rFonts w:cstheme="minorHAnsi"/>
+          <w:lang w:val="en-US"/>
+        </w:rPr>
+        <w:t>Some random moves are disabled</w:t>
+      </w:r>
+    </w:p>
+    <w:p>
+      <w:pPr>
+        <w:pStyle w:val="ListParagraph"/>
+        <w:numPr>
+          <w:ilvl w:val="1"/>
+          <w:numId w:val="1"/>
+        </w:numPr>
+        <w:rPr>
+          <w:rFonts w:cstheme="minorHAnsi"/>
+          <w:lang w:val="en-US"/>
+        </w:rPr>
+      </w:pPr>
+      <w:r>
+        <w:rPr>
+          <w:rFonts w:cstheme="minorHAnsi"/>
+          <w:lang w:val="en-US"/>
+        </w:rPr>
+        <w:t>Length of B/R/Q moves is reduced to 1-7 maximum length</w:t>
+      </w:r>
+    </w:p>
+    <w:p>
+      <w:pPr>
+        <w:pStyle w:val="ListParagraph"/>
+        <w:numPr>
+          <w:ilvl w:val="1"/>
+          <w:numId w:val="1"/>
+        </w:numPr>
+        <w:shd w:val="clear" w:color="auto" w:fill="C5E0B3" w:themeFill="accent6" w:themeFillTint="66"/>
+        <w:rPr>
+          <w:rFonts w:cstheme="minorHAnsi"/>
+          <w:lang w:val="en-US"/>
+        </w:rPr>
+      </w:pPr>
+      <w:r>
+        <w:rPr>
+          <w:rFonts w:cstheme="minorHAnsi"/>
+          <w:lang w:val="en-US"/>
+        </w:rPr>
+        <w:t>My p</w:t>
+      </w:r>
+      <w:r>
+        <w:rPr>
+          <w:rFonts w:cstheme="minorHAnsi"/>
+          <w:lang w:val="en-US"/>
+        </w:rPr>
+        <w:t xml:space="preserve">awns </w:t>
+      </w:r>
+      <w:r>
+        <w:rPr>
+          <w:rFonts w:cstheme="minorHAnsi"/>
+          <w:lang w:val="en-US"/>
+        </w:rPr>
+        <w:t xml:space="preserve">can </w:t>
+      </w:r>
+      <w:r>
+        <w:rPr>
+          <w:rFonts w:cstheme="minorHAnsi"/>
+          <w:lang w:val="en-US"/>
+        </w:rPr>
+        <w:t>move only one square</w:t>
+      </w:r>
+    </w:p>
+    <w:p>
+      <w:pPr>
+        <w:pStyle w:val="ListParagraph"/>
+        <w:numPr>
+          <w:ilvl w:val="0"/>
+          <w:numId w:val="1"/>
+        </w:numPr>
+        <w:rPr>
+          <w:rFonts w:cstheme="minorHAnsi"/>
+          <w:lang w:val="en-US"/>
+        </w:rPr>
+      </w:pPr>
+      <w:r>
+        <w:rPr>
+          <w:rFonts w:cstheme="minorHAnsi"/>
+          <w:lang w:val="en-US"/>
+        </w:rPr>
+        <w:t xml:space="preserve">I </w:t>
+      </w:r>
+      <w:r>
+        <w:rPr>
+          <w:rFonts w:cstheme="minorHAnsi"/>
+          <w:lang w:val="en-US"/>
+        </w:rPr>
+        <w:t>must</w:t>
+      </w:r>
+      <w:r>
+        <w:rPr>
+          <w:rFonts w:cstheme="minorHAnsi"/>
+          <w:lang w:val="en-US"/>
+        </w:rPr>
+        <w:t xml:space="preserve"> prevent your attack</w:t>
+      </w:r>
+    </w:p>
+    <w:p>
+      <w:pPr>
+        <w:pStyle w:val="ListParagraph"/>
+        <w:numPr>
+          <w:ilvl w:val="1"/>
+          <w:numId w:val="1"/>
+        </w:numPr>
+        <w:shd w:val="clear" w:color="auto" w:fill="C5E0B3" w:themeFill="accent6" w:themeFillTint="66"/>
+        <w:rPr>
+          <w:rFonts w:cstheme="minorHAnsi"/>
+          <w:lang w:val="en-US"/>
+        </w:rPr>
+      </w:pPr>
+      <w:r>
+        <w:rPr>
+          <w:rFonts w:cstheme="minorHAnsi"/>
+          <w:lang w:val="en-US"/>
+        </w:rPr>
+        <w:t>I have to remove your attack if I can (fear)</w:t>
+      </w:r>
+    </w:p>
+    <w:p>
+      <w:pPr>
+        <w:pStyle w:val="ListParagraph"/>
+        <w:numPr>
+          <w:ilvl w:val="1"/>
+          <w:numId w:val="1"/>
+        </w:numPr>
+        <w:shd w:val="clear" w:color="auto" w:fill="C5E0B3" w:themeFill="accent6" w:themeFillTint="66"/>
+        <w:rPr>
+          <w:rFonts w:cstheme="minorHAnsi"/>
+          <w:lang w:val="en-US"/>
+        </w:rPr>
+      </w:pPr>
+      <w:r>
+        <w:rPr>
+          <w:rFonts w:cstheme="minorHAnsi"/>
+          <w:shd w:val="clear" w:color="auto" w:fill="C5E0B3" w:themeFill="accent6" w:themeFillTint="66"/>
+          <w:lang w:val="en-US"/>
+        </w:rPr>
+        <w:t>I have to remove your attack if I can, but not capture</w:t>
+      </w:r>
+      <w:r>
+        <w:rPr>
+          <w:rFonts w:cstheme="minorHAnsi"/>
+          <w:lang w:val="en-US"/>
+        </w:rPr>
+        <w:t xml:space="preserve"> (fear)</w:t>
+      </w:r>
+    </w:p>
+    <w:p>
+      <w:pPr>
+        <w:pStyle w:val="ListParagraph"/>
+        <w:numPr>
+          <w:ilvl w:val="1"/>
+          <w:numId w:val="1"/>
+        </w:numPr>
+        <w:rPr>
+          <w:rFonts w:cstheme="minorHAnsi"/>
+          <w:lang w:val="en-US"/>
+        </w:rPr>
+      </w:pPr>
+      <w:r>
+        <w:rPr>
+          <w:rFonts w:cstheme="minorHAnsi"/>
+          <w:lang w:val="en-US"/>
+        </w:rPr>
+        <w:t>If you attack me, I have to remove attack if possible (fear)</w:t>
+      </w:r>
+    </w:p>
+    <w:p>
+      <w:pPr>
+        <w:pStyle w:val="ListParagraph"/>
+        <w:numPr>
+          <w:ilvl w:val="1"/>
+          <w:numId w:val="1"/>
+        </w:numPr>
+        <w:rPr>
+          <w:rFonts w:cstheme="minorHAnsi"/>
+          <w:lang w:val="en-US"/>
+        </w:rPr>
+      </w:pPr>
+      <w:r>
+        <w:rPr>
+          <w:rFonts w:cstheme="minorHAnsi"/>
+          <w:lang w:val="en-US"/>
+        </w:rPr>
+        <w:t>If you attack my Queen, I have to remove this attack (fear)</w:t>
+      </w:r>
+    </w:p>
+    <w:p>
+      <w:pPr>
+        <w:pStyle w:val="ListParagraph"/>
+        <w:numPr>
+          <w:ilvl w:val="1"/>
+          <w:numId w:val="1"/>
+        </w:numPr>
+        <w:shd w:val="clear" w:color="auto" w:fill="C5E0B3" w:themeFill="accent6" w:themeFillTint="66"/>
+        <w:rPr>
+          <w:rFonts w:cstheme="minorHAnsi"/>
+          <w:lang w:val="en-US"/>
+        </w:rPr>
+      </w:pPr>
+      <w:bookmarkStart w:id="6" w:name="OLE_LINK6"/>
+      <w:r>
+        <w:rPr>
+          <w:rFonts w:cstheme="minorHAnsi"/>
+          <w:shd w:val="clear" w:color="auto" w:fill="C5E0B3" w:themeFill="accent6" w:themeFillTint="66"/>
+          <w:lang w:val="en-US"/>
+        </w:rPr>
+        <w:t>I cannot move into your attack</w:t>
+      </w:r>
+      <w:bookmarkEnd w:id="6"/>
+      <w:r>
+        <w:rPr>
+          <w:rFonts w:cstheme="minorHAnsi"/>
+          <w:lang w:val="en-US"/>
+        </w:rPr>
+        <w:t xml:space="preserve"> (fear)</w:t>
+      </w:r>
+    </w:p>
+    <w:p>
+      <w:pPr>
+        <w:pStyle w:val="ListParagraph"/>
+        <w:numPr>
+          <w:ilvl w:val="1"/>
+          <w:numId w:val="1"/>
+        </w:numPr>
+        <w:rPr>
+          <w:rFonts w:cstheme="minorHAnsi"/>
+          <w:lang w:val="en-US"/>
+        </w:rPr>
+      </w:pPr>
+      <w:r>
+        <w:rPr>
+          <w:rFonts w:cstheme="minorHAnsi"/>
+          <w:lang w:val="en-US"/>
+        </w:rPr>
+        <w:t>I cannot move into your attack, but can capture into attack</w:t>
+      </w:r>
+    </w:p>
+    <w:p>
+      <w:pPr>
+        <w:pStyle w:val="ListParagraph"/>
+        <w:numPr>
+          <w:ilvl w:val="1"/>
+          <w:numId w:val="1"/>
+        </w:numPr>
+        <w:rPr>
+          <w:rFonts w:cstheme="minorHAnsi"/>
+          <w:lang w:val="en-US"/>
+        </w:rPr>
+      </w:pPr>
+      <w:r>
+        <w:rPr>
+          <w:rFonts w:cstheme="minorHAnsi"/>
+          <w:lang w:val="en-US"/>
+        </w:rPr>
+        <w:t xml:space="preserve">I cannot move into your </w:t>
+      </w:r>
+      <w:proofErr w:type="spellStart"/>
+      <w:r>
+        <w:rPr>
+          <w:rFonts w:cstheme="minorHAnsi"/>
+          <w:lang w:val="en-US"/>
+        </w:rPr>
+        <w:t>multiattack</w:t>
+      </w:r>
+      <w:proofErr w:type="spellEnd"/>
+      <w:r>
+        <w:rPr>
+          <w:rFonts w:cstheme="minorHAnsi"/>
+          <w:lang w:val="en-US"/>
+        </w:rPr>
+        <w:t xml:space="preserve"> (fear)</w:t>
+      </w:r>
+    </w:p>
+    <w:p>
+      <w:pPr>
+        <w:pStyle w:val="ListParagraph"/>
+        <w:numPr>
+          <w:ilvl w:val="0"/>
+          <w:numId w:val="1"/>
+        </w:numPr>
+        <w:rPr>
+          <w:rFonts w:cstheme="minorHAnsi"/>
+          <w:lang w:val="en-US"/>
+        </w:rPr>
+      </w:pPr>
+      <w:r>
+        <w:rPr>
+          <w:rFonts w:cstheme="minorHAnsi"/>
+          <w:lang w:val="en-US"/>
+        </w:rPr>
+        <w:t xml:space="preserve">I </w:t>
+      </w:r>
+      <w:r>
+        <w:rPr>
+          <w:rFonts w:cstheme="minorHAnsi"/>
+          <w:lang w:val="en-US"/>
+        </w:rPr>
+        <w:t>must</w:t>
+      </w:r>
+      <w:r>
+        <w:rPr>
+          <w:rFonts w:cstheme="minorHAnsi"/>
+          <w:lang w:val="en-US"/>
+        </w:rPr>
+        <w:t xml:space="preserve"> threaten my piece</w:t>
+      </w:r>
+    </w:p>
+    <w:p>
+      <w:pPr>
+        <w:pStyle w:val="ListParagraph"/>
+        <w:numPr>
+          <w:ilvl w:val="1"/>
+          <w:numId w:val="1"/>
+        </w:numPr>
+        <w:rPr>
+          <w:rFonts w:cstheme="minorHAnsi"/>
+          <w:lang w:val="en-US"/>
+        </w:rPr>
+      </w:pPr>
+      <w:r>
+        <w:rPr>
+          <w:rFonts w:cstheme="minorHAnsi"/>
+          <w:lang w:val="en-US"/>
+        </w:rPr>
+        <w:t>I have to open attack to my unprotected piece</w:t>
+      </w:r>
+    </w:p>
+    <w:p>
+      <w:pPr>
+        <w:pStyle w:val="ListParagraph"/>
+        <w:numPr>
+          <w:ilvl w:val="1"/>
+          <w:numId w:val="1"/>
+        </w:numPr>
+        <w:shd w:val="clear" w:color="auto" w:fill="C5E0B3" w:themeFill="accent6" w:themeFillTint="66"/>
+        <w:rPr>
+          <w:rFonts w:cstheme="minorHAnsi"/>
+          <w:lang w:val="en-US"/>
+        </w:rPr>
+      </w:pPr>
+      <w:r>
+        <w:rPr>
+          <w:rFonts w:cstheme="minorHAnsi"/>
+          <w:lang w:val="en-US"/>
+        </w:rPr>
+        <w:t>I have to move into your attack (panic)</w:t>
+      </w:r>
+    </w:p>
+    <w:p>
+      <w:pPr>
+        <w:pStyle w:val="ListParagraph"/>
+        <w:numPr>
+          <w:ilvl w:val="1"/>
+          <w:numId w:val="1"/>
+        </w:numPr>
+        <w:rPr>
+          <w:rFonts w:cstheme="minorHAnsi"/>
+          <w:lang w:val="en-US"/>
+        </w:rPr>
+      </w:pPr>
+      <w:r>
+        <w:rPr>
+          <w:rFonts w:cstheme="minorHAnsi"/>
+          <w:lang w:val="en-US"/>
+        </w:rPr>
+        <w:t>I have to move into your attack with piece which is not attacked by you yet (panic)</w:t>
+      </w:r>
+    </w:p>
+    <w:p>
+      <w:pPr>
+        <w:pStyle w:val="ListParagraph"/>
+        <w:numPr>
+          <w:ilvl w:val="1"/>
+          <w:numId w:val="1"/>
+        </w:numPr>
+        <w:rPr>
+          <w:rFonts w:cstheme="minorHAnsi"/>
+          <w:lang w:val="en-US"/>
+        </w:rPr>
+      </w:pPr>
+      <w:r>
+        <w:rPr>
+          <w:rFonts w:cstheme="minorHAnsi"/>
+          <w:lang w:val="en-US"/>
+        </w:rPr>
+        <w:t>I have to move into your attack without protection (panic)</w:t>
+      </w:r>
+    </w:p>
+    <w:p>
+      <w:pPr>
+        <w:pStyle w:val="ListParagraph"/>
+        <w:numPr>
+          <w:ilvl w:val="0"/>
+          <w:numId w:val="1"/>
+        </w:numPr>
+        <w:rPr>
+          <w:rFonts w:cstheme="minorHAnsi"/>
+          <w:lang w:val="en-US"/>
+        </w:rPr>
+      </w:pPr>
+      <w:r>
+        <w:rPr>
+          <w:rFonts w:cstheme="minorHAnsi"/>
+          <w:lang w:val="en-US"/>
+        </w:rPr>
+        <w:t>Board modifications</w:t>
+      </w:r>
+    </w:p>
+    <w:p>
+      <w:pPr>
+        <w:pStyle w:val="ListParagraph"/>
+        <w:numPr>
+          <w:ilvl w:val="1"/>
+          <w:numId w:val="1"/>
+        </w:numPr>
+        <w:shd w:val="clear" w:color="auto" w:fill="C9C9C9" w:themeFill="accent3" w:themeFillTint="99"/>
+        <w:rPr>
+          <w:rFonts w:cstheme="minorHAnsi"/>
+          <w:lang w:val="en-US"/>
+        </w:rPr>
+      </w:pPr>
+      <w:r>
+        <w:rPr>
+          <w:rFonts w:cstheme="minorHAnsi"/>
+          <w:lang w:val="en-US"/>
+        </w:rPr>
+        <w:t>One random piece of mine is removed from the board</w:t>
+      </w:r>
+      <w:r>
+        <w:rPr>
+          <w:rFonts w:cstheme="minorHAnsi"/>
+          <w:lang w:val="en-US"/>
+        </w:rPr>
+        <w:t xml:space="preserve"> (this is done manually using Edit mode)</w:t>
+      </w:r>
+    </w:p>
+    <w:p>
+      <w:pPr>
+        <w:pStyle w:val="ListParagraph"/>
+        <w:numPr>
+          <w:ilvl w:val="1"/>
+          <w:numId w:val="1"/>
+        </w:numPr>
+        <w:shd w:val="clear" w:color="auto" w:fill="C9C9C9" w:themeFill="accent3" w:themeFillTint="99"/>
+        <w:rPr>
+          <w:rFonts w:cstheme="minorHAnsi"/>
+          <w:lang w:val="en-US"/>
+        </w:rPr>
+      </w:pPr>
+      <w:r>
+        <w:rPr>
+          <w:rFonts w:cstheme="minorHAnsi"/>
+          <w:lang w:val="en-US"/>
+        </w:rPr>
+        <w:t>One random piece of mine is replaced with pawn</w:t>
+      </w:r>
+      <w:r>
+        <w:rPr>
+          <w:rFonts w:cstheme="minorHAnsi"/>
+          <w:lang w:val="en-US"/>
+        </w:rPr>
+        <w:t xml:space="preserve"> (this is done manually using Edit mode)</w:t>
+      </w:r>
+    </w:p>
+    <w:p>
+      <w:pPr>
+        <w:pStyle w:val="ListParagraph"/>
+        <w:numPr>
+          <w:ilvl w:val="0"/>
+          <w:numId w:val="1"/>
+        </w:numPr>
+        <w:shd w:val="clear" w:color="auto" w:fill="C9C9C9" w:themeFill="accent3" w:themeFillTint="99"/>
+        <w:rPr>
+          <w:rFonts w:cstheme="minorHAnsi"/>
+          <w:lang w:val="en-US"/>
+        </w:rPr>
+      </w:pPr>
+      <w:r>
+        <w:rPr>
+          <w:rFonts w:cstheme="minorHAnsi"/>
+          <w:lang w:val="en-US"/>
+        </w:rPr>
         <w:lastRenderedPageBreak/>
-        <w:t>I have to remove protection from my piece</w:t>
-      </w:r>
-    </w:p>
-    <w:p>
-      <w:pPr>
-        <w:pStyle w:val="ListParagraph"/>
-        <w:numPr>
-          <w:ilvl w:val="0"/>
-          <w:numId w:val="1"/>
-        </w:numPr>
-        <w:rPr>
-          <w:rFonts w:cstheme="minorHAnsi"/>
-          <w:lang w:val="en-US"/>
-        </w:rPr>
-      </w:pPr>
-      <w:r>
-        <w:rPr>
-          <w:rFonts w:cstheme="minorHAnsi"/>
-          <w:lang w:val="en-US"/>
-        </w:rPr>
-        <w:t>My piece is locked</w:t>
-      </w:r>
-    </w:p>
-    <w:p>
-      <w:pPr>
-        <w:pStyle w:val="ListParagraph"/>
-        <w:numPr>
-          <w:ilvl w:val="1"/>
-          <w:numId w:val="1"/>
-        </w:numPr>
-        <w:shd w:val="clear" w:color="auto" w:fill="C5E0B3" w:themeFill="accent6" w:themeFillTint="66"/>
-        <w:rPr>
-          <w:rFonts w:cstheme="minorHAnsi"/>
-          <w:lang w:val="en-US"/>
-        </w:rPr>
-      </w:pPr>
-      <w:bookmarkStart w:id="4" w:name="OLE_LINK5"/>
-      <w:r>
-        <w:rPr>
-          <w:rFonts w:cstheme="minorHAnsi"/>
-          <w:lang w:val="en-US"/>
-        </w:rPr>
-        <w:t>Some random pieces of mine are locked in place</w:t>
-      </w:r>
-      <w:r>
-        <w:rPr>
-          <w:rFonts w:cstheme="minorHAnsi"/>
-          <w:lang w:val="en-US"/>
-        </w:rPr>
-        <w:t>, and you see these locks beforehand</w:t>
-      </w:r>
-    </w:p>
-    <w:p>
-      <w:pPr>
-        <w:pStyle w:val="ListParagraph"/>
-        <w:numPr>
-          <w:ilvl w:val="1"/>
-          <w:numId w:val="1"/>
-        </w:numPr>
-        <w:shd w:val="clear" w:color="auto" w:fill="C5E0B3" w:themeFill="accent6" w:themeFillTint="66"/>
-        <w:rPr>
-          <w:rFonts w:cstheme="minorHAnsi"/>
-          <w:lang w:val="en-US"/>
-        </w:rPr>
-      </w:pPr>
-      <w:r>
-        <w:rPr>
-          <w:rFonts w:cstheme="minorHAnsi"/>
-          <w:shd w:val="clear" w:color="auto" w:fill="C5E0B3" w:themeFill="accent6" w:themeFillTint="66"/>
-          <w:lang w:val="en-US"/>
-        </w:rPr>
-        <w:t>Each turn 1-6 types of pieces (or all) are selected randomly</w:t>
-      </w:r>
-      <w:r>
-        <w:rPr>
-          <w:rFonts w:cstheme="minorHAnsi"/>
-          <w:shd w:val="clear" w:color="auto" w:fill="C5E0B3" w:themeFill="accent6" w:themeFillTint="66"/>
-          <w:lang w:val="en-US"/>
-        </w:rPr>
-        <w:t>, which I can move</w:t>
-      </w:r>
-      <w:bookmarkEnd w:id="4"/>
-    </w:p>
-    <w:p>
-      <w:pPr>
-        <w:pStyle w:val="ListParagraph"/>
-        <w:numPr>
-          <w:ilvl w:val="1"/>
-          <w:numId w:val="1"/>
-        </w:numPr>
-        <w:shd w:val="clear" w:color="auto" w:fill="C5E0B3" w:themeFill="accent6" w:themeFillTint="66"/>
-        <w:rPr>
-          <w:rFonts w:cstheme="minorHAnsi"/>
-          <w:lang w:val="en-US"/>
-        </w:rPr>
-      </w:pPr>
-      <w:r>
-        <w:rPr>
-          <w:rFonts w:cstheme="minorHAnsi"/>
-          <w:lang w:val="en-US"/>
-        </w:rPr>
-        <w:t>I have to move my king once every 4-20 turns</w:t>
-      </w:r>
-    </w:p>
-    <w:p>
-      <w:pPr>
-        <w:pStyle w:val="ListParagraph"/>
-        <w:numPr>
-          <w:ilvl w:val="1"/>
-          <w:numId w:val="1"/>
-        </w:numPr>
-        <w:shd w:val="clear" w:color="auto" w:fill="C5E0B3" w:themeFill="accent6" w:themeFillTint="66"/>
-        <w:rPr>
-          <w:rFonts w:cstheme="minorHAnsi"/>
-          <w:lang w:val="en-US"/>
-        </w:rPr>
-      </w:pPr>
-      <w:r>
-        <w:rPr>
-          <w:rFonts w:cstheme="minorHAnsi"/>
-          <w:lang w:val="en-US"/>
-        </w:rPr>
-        <w:t>I have to move each piece type once every 6-20 turns</w:t>
-      </w:r>
-    </w:p>
-    <w:p>
-      <w:pPr>
-        <w:pStyle w:val="ListParagraph"/>
-        <w:numPr>
-          <w:ilvl w:val="1"/>
-          <w:numId w:val="1"/>
-        </w:numPr>
-        <w:rPr>
-          <w:rFonts w:cstheme="minorHAnsi"/>
-          <w:lang w:val="en-US"/>
-        </w:rPr>
-      </w:pPr>
-      <w:r>
-        <w:rPr>
-          <w:rFonts w:cstheme="minorHAnsi"/>
-          <w:lang w:val="en-US"/>
-        </w:rPr>
-        <w:t>I cannot move Queen more than Y times in a row</w:t>
-      </w:r>
-    </w:p>
-    <w:p>
-      <w:pPr>
-        <w:pStyle w:val="ListParagraph"/>
-        <w:numPr>
-          <w:ilvl w:val="1"/>
-          <w:numId w:val="1"/>
-        </w:numPr>
-        <w:rPr>
-          <w:rFonts w:cstheme="minorHAnsi"/>
-          <w:lang w:val="en-US"/>
-        </w:rPr>
-      </w:pPr>
-      <w:r>
-        <w:rPr>
-          <w:rFonts w:cstheme="minorHAnsi"/>
-          <w:lang w:val="en-US"/>
-        </w:rPr>
-        <w:t>I cannot move my piece, which captured your piece in the previous turn</w:t>
-      </w:r>
-    </w:p>
-    <w:p>
-      <w:pPr>
-        <w:pStyle w:val="ListParagraph"/>
-        <w:numPr>
-          <w:ilvl w:val="1"/>
-          <w:numId w:val="1"/>
-        </w:numPr>
-        <w:rPr>
-          <w:rFonts w:cstheme="minorHAnsi"/>
-          <w:lang w:val="en-US"/>
-        </w:rPr>
-      </w:pPr>
-      <w:r>
-        <w:rPr>
-          <w:rFonts w:cstheme="minorHAnsi"/>
-          <w:lang w:val="en-US"/>
-        </w:rPr>
-        <w:t xml:space="preserve">I cannot </w:t>
-      </w:r>
-      <w:r>
-        <w:rPr>
-          <w:rFonts w:cstheme="minorHAnsi"/>
-          <w:lang w:val="en-US"/>
-        </w:rPr>
-        <w:t xml:space="preserve">move </w:t>
-      </w:r>
-      <w:r>
-        <w:rPr>
-          <w:rFonts w:cstheme="minorHAnsi"/>
-          <w:lang w:val="en-US"/>
-        </w:rPr>
-        <w:t xml:space="preserve">same piece more than </w:t>
-      </w:r>
-      <w:r>
-        <w:rPr>
-          <w:rFonts w:cstheme="minorHAnsi"/>
-          <w:lang w:val="en-US"/>
-        </w:rPr>
-        <w:t xml:space="preserve">2-5 times </w:t>
-      </w:r>
-      <w:r>
-        <w:rPr>
-          <w:rFonts w:cstheme="minorHAnsi"/>
-          <w:lang w:val="en-US"/>
-        </w:rPr>
-        <w:t>in a row</w:t>
-      </w:r>
-    </w:p>
-    <w:p>
-      <w:pPr>
-        <w:pStyle w:val="ListParagraph"/>
-        <w:numPr>
-          <w:ilvl w:val="1"/>
-          <w:numId w:val="1"/>
-        </w:numPr>
-        <w:rPr>
-          <w:rFonts w:cstheme="minorHAnsi"/>
-          <w:lang w:val="en-US"/>
-        </w:rPr>
-      </w:pPr>
-      <w:r>
-        <w:rPr>
-          <w:rFonts w:cstheme="minorHAnsi"/>
-          <w:lang w:val="en-US"/>
-        </w:rPr>
-        <w:t xml:space="preserve">I cannot </w:t>
-      </w:r>
-      <w:r>
-        <w:rPr>
-          <w:rFonts w:cstheme="minorHAnsi"/>
-          <w:lang w:val="en-US"/>
-        </w:rPr>
-        <w:t xml:space="preserve">move </w:t>
-      </w:r>
-      <w:r>
-        <w:rPr>
-          <w:rFonts w:cstheme="minorHAnsi"/>
-          <w:lang w:val="en-US"/>
-        </w:rPr>
-        <w:t xml:space="preserve">same piece type more than 2-5 times </w:t>
-      </w:r>
-      <w:r>
-        <w:rPr>
-          <w:rFonts w:cstheme="minorHAnsi"/>
-          <w:lang w:val="en-US"/>
-        </w:rPr>
-        <w:t>in a row</w:t>
-      </w:r>
-    </w:p>
-    <w:p>
-      <w:pPr>
-        <w:pStyle w:val="ListParagraph"/>
-        <w:numPr>
-          <w:ilvl w:val="1"/>
-          <w:numId w:val="1"/>
-        </w:numPr>
-        <w:rPr>
-          <w:rFonts w:cstheme="minorHAnsi"/>
-          <w:lang w:val="en-US"/>
-        </w:rPr>
-      </w:pPr>
-      <w:r>
-        <w:rPr>
-          <w:rFonts w:cstheme="minorHAnsi"/>
-          <w:lang w:val="en-US"/>
-        </w:rPr>
-        <w:t xml:space="preserve">I can move only pawns </w:t>
-      </w:r>
-      <w:r>
-        <w:rPr>
-          <w:rFonts w:cstheme="minorHAnsi"/>
-          <w:lang w:val="en-US"/>
-        </w:rPr>
-        <w:t xml:space="preserve">(or cannot escape my 3-5 lanes) </w:t>
-      </w:r>
-      <w:r>
-        <w:rPr>
-          <w:rFonts w:cstheme="minorHAnsi"/>
-          <w:lang w:val="en-US"/>
-        </w:rPr>
-        <w:t>if you are not attacking any of my pieces</w:t>
-      </w:r>
-    </w:p>
-    <w:p>
-      <w:pPr>
-        <w:pStyle w:val="ListParagraph"/>
-        <w:numPr>
-          <w:ilvl w:val="1"/>
-          <w:numId w:val="1"/>
-        </w:numPr>
-        <w:rPr>
-          <w:rFonts w:cstheme="minorHAnsi"/>
-          <w:lang w:val="en-US"/>
-        </w:rPr>
-      </w:pPr>
-      <w:r>
-        <w:rPr>
-          <w:rFonts w:cstheme="minorHAnsi"/>
-          <w:lang w:val="en-US"/>
-        </w:rPr>
-        <w:t xml:space="preserve">I can move only pawns </w:t>
-      </w:r>
-      <w:r>
-        <w:rPr>
-          <w:rFonts w:cstheme="minorHAnsi"/>
-          <w:lang w:val="en-US"/>
-        </w:rPr>
-        <w:t xml:space="preserve">(or cannot escape my 3-5 lanes) </w:t>
-      </w:r>
-      <w:r>
-        <w:rPr>
-          <w:rFonts w:cstheme="minorHAnsi"/>
-          <w:lang w:val="en-US"/>
-        </w:rPr>
-        <w:t>if you are not in my 2-4 lanes</w:t>
-      </w:r>
-    </w:p>
-    <w:p>
-      <w:pPr>
-        <w:pStyle w:val="ListParagraph"/>
-        <w:numPr>
-          <w:ilvl w:val="1"/>
-          <w:numId w:val="1"/>
-        </w:numPr>
-        <w:shd w:val="clear" w:color="auto" w:fill="C5E0B3" w:themeFill="accent6" w:themeFillTint="66"/>
-        <w:rPr>
-          <w:rFonts w:cstheme="minorHAnsi"/>
-          <w:lang w:val="en-US"/>
-        </w:rPr>
-      </w:pPr>
-      <w:r>
-        <w:rPr>
-          <w:rFonts w:cstheme="minorHAnsi"/>
-          <w:lang w:val="en-US"/>
-        </w:rPr>
-        <w:t xml:space="preserve">I can move only pawns </w:t>
-      </w:r>
-      <w:r>
-        <w:rPr>
-          <w:rFonts w:cstheme="minorHAnsi"/>
-          <w:lang w:val="en-US"/>
-        </w:rPr>
-        <w:t xml:space="preserve">(or cannot escape my 3-5 lanes) </w:t>
-      </w:r>
-      <w:r>
-        <w:rPr>
-          <w:rFonts w:cstheme="minorHAnsi"/>
-          <w:lang w:val="en-US"/>
-        </w:rPr>
-        <w:t>during first 3-30 turns</w:t>
-      </w:r>
-      <w:r>
-        <w:rPr>
-          <w:rFonts w:cstheme="minorHAnsi"/>
-          <w:lang w:val="en-US"/>
-        </w:rPr>
-        <w:t xml:space="preserve"> </w:t>
-      </w:r>
-      <w:r>
-        <w:rPr>
-          <w:rFonts w:cstheme="minorHAnsi"/>
-          <w:lang w:val="en-US"/>
-        </w:rPr>
-        <w:t xml:space="preserve">or </w:t>
-      </w:r>
-      <w:r>
-        <w:rPr>
-          <w:rFonts w:cstheme="minorHAnsi"/>
-          <w:lang w:val="en-US"/>
-        </w:rPr>
-        <w:t xml:space="preserve">until </w:t>
-      </w:r>
-      <w:r>
-        <w:rPr>
-          <w:rFonts w:cstheme="minorHAnsi"/>
-          <w:lang w:val="en-US"/>
-        </w:rPr>
-        <w:t>you capture my pieces with aggregate value 1-9</w:t>
-      </w:r>
-    </w:p>
-    <w:p>
-      <w:pPr>
-        <w:pStyle w:val="ListParagraph"/>
-        <w:numPr>
-          <w:ilvl w:val="1"/>
-          <w:numId w:val="1"/>
-        </w:numPr>
-        <w:rPr>
-          <w:rFonts w:cstheme="minorHAnsi"/>
-          <w:lang w:val="en-US"/>
-        </w:rPr>
-      </w:pPr>
-      <w:r>
-        <w:rPr>
-          <w:rFonts w:cstheme="minorHAnsi"/>
-          <w:lang w:val="en-US"/>
-        </w:rPr>
-        <w:t xml:space="preserve">I cannot move piece, </w:t>
-      </w:r>
-      <w:r>
-        <w:rPr>
-          <w:rFonts w:cstheme="minorHAnsi"/>
-          <w:b/>
-          <w:lang w:val="en-US"/>
-        </w:rPr>
-        <w:t>which is attacked by your previous turn</w:t>
-      </w:r>
-    </w:p>
-    <w:p>
-      <w:pPr>
-        <w:pStyle w:val="ListParagraph"/>
-        <w:numPr>
-          <w:ilvl w:val="1"/>
-          <w:numId w:val="1"/>
-        </w:numPr>
-        <w:shd w:val="clear" w:color="auto" w:fill="C5E0B3" w:themeFill="accent6" w:themeFillTint="66"/>
-        <w:rPr>
-          <w:rFonts w:cstheme="minorHAnsi"/>
-          <w:lang w:val="en-US"/>
-        </w:rPr>
-      </w:pPr>
-      <w:r>
-        <w:rPr>
-          <w:rFonts w:cstheme="minorHAnsi"/>
-          <w:lang w:val="en-US"/>
-        </w:rPr>
-        <w:t xml:space="preserve">I cannot move piece, which is attacked by more than </w:t>
-      </w:r>
-      <w:r>
-        <w:rPr>
-          <w:rFonts w:cstheme="minorHAnsi"/>
-          <w:lang w:val="en-US"/>
-        </w:rPr>
-        <w:t>0</w:t>
-      </w:r>
-      <w:r>
-        <w:rPr>
-          <w:rFonts w:cstheme="minorHAnsi"/>
-          <w:lang w:val="en-US"/>
-        </w:rPr>
-        <w:t>-3 pieces</w:t>
-      </w:r>
-    </w:p>
-    <w:p>
-      <w:pPr>
-        <w:pStyle w:val="ListParagraph"/>
-        <w:numPr>
-          <w:ilvl w:val="1"/>
-          <w:numId w:val="1"/>
-        </w:numPr>
-        <w:rPr>
-          <w:rFonts w:cstheme="minorHAnsi"/>
-          <w:lang w:val="en-US"/>
-        </w:rPr>
-      </w:pPr>
-      <w:r>
-        <w:rPr>
-          <w:rFonts w:cstheme="minorHAnsi"/>
-          <w:lang w:val="en-US"/>
-        </w:rPr>
-        <w:t xml:space="preserve">I cannot move piece type, </w:t>
-      </w:r>
-      <w:r>
-        <w:rPr>
-          <w:rFonts w:cstheme="minorHAnsi"/>
-          <w:b/>
-          <w:lang w:val="en-US"/>
-        </w:rPr>
-        <w:t>which was captured</w:t>
-      </w:r>
-    </w:p>
-    <w:p>
-      <w:pPr>
-        <w:pStyle w:val="ListParagraph"/>
-        <w:numPr>
-          <w:ilvl w:val="1"/>
-          <w:numId w:val="1"/>
-        </w:numPr>
-        <w:rPr>
-          <w:rFonts w:cstheme="minorHAnsi"/>
-          <w:lang w:val="en-US"/>
-        </w:rPr>
-      </w:pPr>
-      <w:r>
-        <w:rPr>
-          <w:rFonts w:cstheme="minorHAnsi"/>
-          <w:lang w:val="en-US"/>
-        </w:rPr>
-        <w:t xml:space="preserve">I can move only pawns or King </w:t>
-      </w:r>
-      <w:r>
-        <w:rPr>
-          <w:rFonts w:cstheme="minorHAnsi"/>
-          <w:b/>
-          <w:lang w:val="en-US"/>
-        </w:rPr>
-        <w:t>after capture</w:t>
-      </w:r>
-      <w:r>
-        <w:rPr>
-          <w:rFonts w:cstheme="minorHAnsi"/>
-          <w:lang w:val="en-US"/>
-        </w:rPr>
-        <w:t xml:space="preserve"> (fear)</w:t>
-      </w:r>
-    </w:p>
-    <w:p>
-      <w:pPr>
-        <w:pStyle w:val="ListParagraph"/>
-        <w:numPr>
-          <w:ilvl w:val="1"/>
-          <w:numId w:val="1"/>
-        </w:numPr>
-        <w:rPr>
-          <w:rFonts w:cstheme="minorHAnsi"/>
-          <w:lang w:val="en-US"/>
-        </w:rPr>
-      </w:pPr>
-      <w:r>
-        <w:rPr>
-          <w:rFonts w:cstheme="minorHAnsi"/>
-          <w:lang w:val="en-US"/>
-        </w:rPr>
-        <w:t xml:space="preserve">I can move only Queen </w:t>
-      </w:r>
-      <w:r>
-        <w:rPr>
-          <w:rFonts w:cstheme="minorHAnsi"/>
-          <w:b/>
-          <w:lang w:val="en-US"/>
-        </w:rPr>
-        <w:t>after capture</w:t>
-      </w:r>
-      <w:r>
-        <w:rPr>
-          <w:rFonts w:cstheme="minorHAnsi"/>
-          <w:lang w:val="en-US"/>
-        </w:rPr>
-        <w:t xml:space="preserve"> (fear)</w:t>
-      </w:r>
-    </w:p>
-    <w:p>
-      <w:pPr>
-        <w:pStyle w:val="ListParagraph"/>
-        <w:numPr>
-          <w:ilvl w:val="1"/>
-          <w:numId w:val="1"/>
-        </w:numPr>
-        <w:rPr>
-          <w:rFonts w:cstheme="minorHAnsi"/>
-          <w:lang w:val="en-US"/>
-        </w:rPr>
-      </w:pPr>
-      <w:r>
-        <w:rPr>
-          <w:rFonts w:cstheme="minorHAnsi"/>
-          <w:lang w:val="en-US"/>
-        </w:rPr>
-        <w:t>I can move only pawns if you attack my Queen (fear)</w:t>
-      </w:r>
-    </w:p>
-    <w:p>
-      <w:pPr>
-        <w:pStyle w:val="ListParagraph"/>
-        <w:numPr>
-          <w:ilvl w:val="1"/>
-          <w:numId w:val="1"/>
-        </w:numPr>
-        <w:shd w:val="clear" w:color="auto" w:fill="C5E0B3" w:themeFill="accent6" w:themeFillTint="66"/>
-        <w:rPr>
-          <w:rFonts w:cstheme="minorHAnsi"/>
-          <w:lang w:val="en-US"/>
-        </w:rPr>
-      </w:pPr>
-      <w:r>
-        <w:rPr>
-          <w:rFonts w:cstheme="minorHAnsi"/>
-          <w:b/>
-          <w:lang w:val="en-US"/>
-        </w:rPr>
-        <w:t>If you attack me</w:t>
-      </w:r>
-      <w:r>
-        <w:rPr>
-          <w:rFonts w:cstheme="minorHAnsi"/>
-          <w:b/>
-          <w:lang w:val="en-US"/>
-        </w:rPr>
-        <w:t xml:space="preserve"> with more than XX pieces</w:t>
-      </w:r>
-      <w:r>
-        <w:rPr>
-          <w:rFonts w:cstheme="minorHAnsi"/>
-          <w:lang w:val="en-US"/>
-        </w:rPr>
-        <w:t xml:space="preserve">, I can move </w:t>
-      </w:r>
-      <w:commentRangeStart w:id="5"/>
-      <w:r>
-        <w:rPr>
-          <w:rFonts w:cstheme="minorHAnsi"/>
-          <w:lang w:val="en-US"/>
-        </w:rPr>
-        <w:t xml:space="preserve">only attacked pieces </w:t>
-      </w:r>
-      <w:commentRangeEnd w:id="5"/>
-      <w:r>
-        <w:rPr>
-          <w:rStyle w:val="CommentReference"/>
-        </w:rPr>
-        <w:commentReference w:id="5"/>
-      </w:r>
-      <w:r>
-        <w:rPr>
-          <w:rFonts w:cstheme="minorHAnsi"/>
-          <w:lang w:val="en-US"/>
-        </w:rPr>
-        <w:t>(fear)</w:t>
-      </w:r>
-    </w:p>
-    <w:p>
-      <w:pPr>
-        <w:pStyle w:val="ListParagraph"/>
-        <w:numPr>
-          <w:ilvl w:val="1"/>
-          <w:numId w:val="1"/>
-        </w:numPr>
-        <w:shd w:val="clear" w:color="auto" w:fill="C5E0B3" w:themeFill="accent6" w:themeFillTint="66"/>
-        <w:rPr>
-          <w:rFonts w:cstheme="minorHAnsi"/>
-          <w:lang w:val="en-US"/>
-        </w:rPr>
-      </w:pPr>
-      <w:r>
-        <w:rPr>
-          <w:rFonts w:cstheme="minorHAnsi"/>
-          <w:b/>
-          <w:lang w:val="en-US"/>
-        </w:rPr>
-        <w:t>If you attack me</w:t>
-      </w:r>
-      <w:r>
-        <w:rPr>
-          <w:rFonts w:cstheme="minorHAnsi"/>
-          <w:b/>
-          <w:lang w:val="en-US"/>
-        </w:rPr>
-        <w:t xml:space="preserve"> with more than XX pieces</w:t>
-      </w:r>
-      <w:r>
-        <w:rPr>
-          <w:rFonts w:cstheme="minorHAnsi"/>
-          <w:lang w:val="en-US"/>
-        </w:rPr>
-        <w:t>, I can move only attacked pieces and cannot capture (fear)</w:t>
-      </w:r>
-    </w:p>
-    <w:p>
-      <w:pPr>
-        <w:pStyle w:val="ListParagraph"/>
-        <w:numPr>
-          <w:ilvl w:val="0"/>
-          <w:numId w:val="1"/>
-        </w:numPr>
-        <w:rPr>
-          <w:rFonts w:cstheme="minorHAnsi"/>
-          <w:lang w:val="en-US"/>
-        </w:rPr>
-      </w:pPr>
-      <w:r>
-        <w:rPr>
-          <w:rFonts w:cstheme="minorHAnsi"/>
-          <w:lang w:val="en-US"/>
-        </w:rPr>
-        <w:t>My moves are limited</w:t>
-      </w:r>
-    </w:p>
-    <w:p>
-      <w:pPr>
-        <w:pStyle w:val="ListParagraph"/>
-        <w:numPr>
-          <w:ilvl w:val="1"/>
-          <w:numId w:val="1"/>
-        </w:numPr>
-        <w:shd w:val="clear" w:color="auto" w:fill="C5E0B3" w:themeFill="accent6" w:themeFillTint="66"/>
-        <w:rPr>
-          <w:rFonts w:cstheme="minorHAnsi"/>
-          <w:lang w:val="en-US"/>
-        </w:rPr>
-      </w:pPr>
-      <w:r>
-        <w:rPr>
-          <w:rFonts w:cstheme="minorHAnsi"/>
-          <w:lang w:val="en-US"/>
-        </w:rPr>
-        <w:t>My turn is replaced with a random move</w:t>
-      </w:r>
-    </w:p>
-    <w:p>
-      <w:pPr>
-        <w:pStyle w:val="ListParagraph"/>
-        <w:numPr>
-          <w:ilvl w:val="1"/>
-          <w:numId w:val="1"/>
-        </w:numPr>
-        <w:shd w:val="clear" w:color="auto" w:fill="C5E0B3" w:themeFill="accent6" w:themeFillTint="66"/>
-        <w:rPr>
-          <w:rFonts w:cstheme="minorHAnsi"/>
-          <w:lang w:val="en-US"/>
-        </w:rPr>
-      </w:pPr>
-      <w:r>
-        <w:rPr>
-          <w:rFonts w:cstheme="minorHAnsi"/>
-          <w:lang w:val="en-US"/>
-        </w:rPr>
-        <w:t>Some random moves are disabled</w:t>
-      </w:r>
-    </w:p>
-    <w:p>
-      <w:pPr>
-        <w:pStyle w:val="ListParagraph"/>
-        <w:numPr>
-          <w:ilvl w:val="1"/>
-          <w:numId w:val="1"/>
-        </w:numPr>
-        <w:rPr>
-          <w:rFonts w:cstheme="minorHAnsi"/>
-          <w:lang w:val="en-US"/>
-        </w:rPr>
-      </w:pPr>
-      <w:r>
-        <w:rPr>
-          <w:rFonts w:cstheme="minorHAnsi"/>
-          <w:lang w:val="en-US"/>
-        </w:rPr>
-        <w:t>Length of B/R/Q moves is reduced to 1-7 maximum length</w:t>
-      </w:r>
-    </w:p>
-    <w:p>
-      <w:pPr>
-        <w:pStyle w:val="ListParagraph"/>
-        <w:numPr>
-          <w:ilvl w:val="1"/>
-          <w:numId w:val="1"/>
-        </w:numPr>
-        <w:shd w:val="clear" w:color="auto" w:fill="C5E0B3" w:themeFill="accent6" w:themeFillTint="66"/>
-        <w:rPr>
-          <w:rFonts w:cstheme="minorHAnsi"/>
-          <w:lang w:val="en-US"/>
-        </w:rPr>
-      </w:pPr>
-      <w:r>
-        <w:rPr>
-          <w:rFonts w:cstheme="minorHAnsi"/>
-          <w:lang w:val="en-US"/>
-        </w:rPr>
-        <w:t>My p</w:t>
-      </w:r>
-      <w:r>
-        <w:rPr>
-          <w:rFonts w:cstheme="minorHAnsi"/>
-          <w:lang w:val="en-US"/>
-        </w:rPr>
-        <w:t xml:space="preserve">awns </w:t>
-      </w:r>
-      <w:r>
-        <w:rPr>
-          <w:rFonts w:cstheme="minorHAnsi"/>
-          <w:lang w:val="en-US"/>
-        </w:rPr>
-        <w:t xml:space="preserve">can </w:t>
-      </w:r>
-      <w:r>
-        <w:rPr>
-          <w:rFonts w:cstheme="minorHAnsi"/>
-          <w:lang w:val="en-US"/>
-        </w:rPr>
-        <w:t>move only one square</w:t>
-      </w:r>
-    </w:p>
-    <w:p>
-      <w:pPr>
-        <w:pStyle w:val="ListParagraph"/>
-        <w:numPr>
-          <w:ilvl w:val="0"/>
-          <w:numId w:val="1"/>
-        </w:numPr>
-        <w:rPr>
-          <w:rFonts w:cstheme="minorHAnsi"/>
-          <w:lang w:val="en-US"/>
-        </w:rPr>
-      </w:pPr>
-      <w:r>
-        <w:rPr>
-          <w:rFonts w:cstheme="minorHAnsi"/>
-          <w:lang w:val="en-US"/>
-        </w:rPr>
-        <w:t xml:space="preserve">I </w:t>
-      </w:r>
-      <w:r>
-        <w:rPr>
-          <w:rFonts w:cstheme="minorHAnsi"/>
-          <w:lang w:val="en-US"/>
-        </w:rPr>
-        <w:t>must</w:t>
-      </w:r>
-      <w:r>
-        <w:rPr>
-          <w:rFonts w:cstheme="minorHAnsi"/>
-          <w:lang w:val="en-US"/>
-        </w:rPr>
-        <w:t xml:space="preserve"> prevent your attack</w:t>
-      </w:r>
-    </w:p>
-    <w:p>
-      <w:pPr>
-        <w:pStyle w:val="ListParagraph"/>
-        <w:numPr>
-          <w:ilvl w:val="1"/>
-          <w:numId w:val="1"/>
-        </w:numPr>
-        <w:shd w:val="clear" w:color="auto" w:fill="C5E0B3" w:themeFill="accent6" w:themeFillTint="66"/>
-        <w:rPr>
-          <w:rFonts w:cstheme="minorHAnsi"/>
-          <w:lang w:val="en-US"/>
-        </w:rPr>
-      </w:pPr>
-      <w:r>
-        <w:rPr>
-          <w:rFonts w:cstheme="minorHAnsi"/>
-          <w:lang w:val="en-US"/>
-        </w:rPr>
-        <w:t>I have to remove your attack if I can (fear)</w:t>
-      </w:r>
-    </w:p>
-    <w:p>
-      <w:pPr>
-        <w:pStyle w:val="ListParagraph"/>
-        <w:numPr>
-          <w:ilvl w:val="1"/>
-          <w:numId w:val="1"/>
-        </w:numPr>
-        <w:shd w:val="clear" w:color="auto" w:fill="C5E0B3" w:themeFill="accent6" w:themeFillTint="66"/>
-        <w:rPr>
-          <w:rFonts w:cstheme="minorHAnsi"/>
-          <w:lang w:val="en-US"/>
-        </w:rPr>
-      </w:pPr>
-      <w:r>
-        <w:rPr>
-          <w:rFonts w:cstheme="minorHAnsi"/>
-          <w:shd w:val="clear" w:color="auto" w:fill="C5E0B3" w:themeFill="accent6" w:themeFillTint="66"/>
-          <w:lang w:val="en-US"/>
-        </w:rPr>
-        <w:t>I have to remove your attack if I can, but not capture</w:t>
-      </w:r>
-      <w:r>
-        <w:rPr>
-          <w:rFonts w:cstheme="minorHAnsi"/>
-          <w:lang w:val="en-US"/>
-        </w:rPr>
-        <w:t xml:space="preserve"> (fear)</w:t>
-      </w:r>
-    </w:p>
-    <w:p>
-      <w:pPr>
-        <w:pStyle w:val="ListParagraph"/>
-        <w:numPr>
-          <w:ilvl w:val="1"/>
-          <w:numId w:val="1"/>
-        </w:numPr>
-        <w:rPr>
-          <w:rFonts w:cstheme="minorHAnsi"/>
-          <w:lang w:val="en-US"/>
-        </w:rPr>
-      </w:pPr>
-      <w:r>
-        <w:rPr>
-          <w:rFonts w:cstheme="minorHAnsi"/>
-          <w:lang w:val="en-US"/>
-        </w:rPr>
-        <w:t>If you attack me, I have to remove attack if possible (fear)</w:t>
-      </w:r>
-    </w:p>
-    <w:p>
-      <w:pPr>
-        <w:pStyle w:val="ListParagraph"/>
-        <w:numPr>
-          <w:ilvl w:val="1"/>
-          <w:numId w:val="1"/>
-        </w:numPr>
-        <w:rPr>
-          <w:rFonts w:cstheme="minorHAnsi"/>
-          <w:lang w:val="en-US"/>
-        </w:rPr>
-      </w:pPr>
-      <w:r>
-        <w:rPr>
-          <w:rFonts w:cstheme="minorHAnsi"/>
-          <w:lang w:val="en-US"/>
-        </w:rPr>
-        <w:t>If you attack my Queen, I have to remove this attack (fear)</w:t>
-      </w:r>
-    </w:p>
-    <w:p>
-      <w:pPr>
-        <w:pStyle w:val="ListParagraph"/>
-        <w:numPr>
-          <w:ilvl w:val="1"/>
-          <w:numId w:val="1"/>
-        </w:numPr>
-        <w:shd w:val="clear" w:color="auto" w:fill="C5E0B3" w:themeFill="accent6" w:themeFillTint="66"/>
-        <w:rPr>
-          <w:rFonts w:cstheme="minorHAnsi"/>
-          <w:lang w:val="en-US"/>
-        </w:rPr>
-      </w:pPr>
-      <w:bookmarkStart w:id="6" w:name="OLE_LINK6"/>
-      <w:r>
-        <w:rPr>
-          <w:rFonts w:cstheme="minorHAnsi"/>
-          <w:shd w:val="clear" w:color="auto" w:fill="C5E0B3" w:themeFill="accent6" w:themeFillTint="66"/>
-          <w:lang w:val="en-US"/>
-        </w:rPr>
-        <w:t>I cannot move into your attack</w:t>
-      </w:r>
-      <w:bookmarkEnd w:id="6"/>
-      <w:r>
-        <w:rPr>
-          <w:rFonts w:cstheme="minorHAnsi"/>
-          <w:lang w:val="en-US"/>
-        </w:rPr>
-        <w:t xml:space="preserve"> (fear)</w:t>
-      </w:r>
-    </w:p>
-    <w:p>
-      <w:pPr>
-        <w:pStyle w:val="ListParagraph"/>
-        <w:numPr>
-          <w:ilvl w:val="1"/>
-          <w:numId w:val="1"/>
-        </w:numPr>
-        <w:rPr>
-          <w:rFonts w:cstheme="minorHAnsi"/>
-          <w:lang w:val="en-US"/>
-        </w:rPr>
-      </w:pPr>
-      <w:r>
-        <w:rPr>
-          <w:rFonts w:cstheme="minorHAnsi"/>
-          <w:lang w:val="en-US"/>
-        </w:rPr>
-        <w:t>I cannot move into your attack, but can capture into attack</w:t>
-      </w:r>
-    </w:p>
-    <w:p>
-      <w:pPr>
-        <w:pStyle w:val="ListParagraph"/>
-        <w:numPr>
-          <w:ilvl w:val="1"/>
-          <w:numId w:val="1"/>
-        </w:numPr>
-        <w:rPr>
-          <w:rFonts w:cstheme="minorHAnsi"/>
-          <w:lang w:val="en-US"/>
-        </w:rPr>
-      </w:pPr>
-      <w:r>
-        <w:rPr>
-          <w:rFonts w:cstheme="minorHAnsi"/>
-          <w:lang w:val="en-US"/>
-        </w:rPr>
-        <w:t xml:space="preserve">I cannot move into your </w:t>
-      </w:r>
-      <w:proofErr w:type="spellStart"/>
-      <w:r>
-        <w:rPr>
-          <w:rFonts w:cstheme="minorHAnsi"/>
-          <w:lang w:val="en-US"/>
-        </w:rPr>
-        <w:t>multiattack</w:t>
-      </w:r>
-      <w:proofErr w:type="spellEnd"/>
-      <w:r>
-        <w:rPr>
-          <w:rFonts w:cstheme="minorHAnsi"/>
-          <w:lang w:val="en-US"/>
-        </w:rPr>
-        <w:t xml:space="preserve"> (fear)</w:t>
-      </w:r>
-    </w:p>
-    <w:p>
-      <w:pPr>
-        <w:pStyle w:val="ListParagraph"/>
-        <w:numPr>
-          <w:ilvl w:val="0"/>
-          <w:numId w:val="1"/>
-        </w:numPr>
-        <w:rPr>
-          <w:rFonts w:cstheme="minorHAnsi"/>
-          <w:lang w:val="en-US"/>
-        </w:rPr>
-      </w:pPr>
-      <w:r>
-        <w:rPr>
-          <w:rFonts w:cstheme="minorHAnsi"/>
-          <w:lang w:val="en-US"/>
-        </w:rPr>
-        <w:t xml:space="preserve">I </w:t>
-      </w:r>
-      <w:r>
-        <w:rPr>
-          <w:rFonts w:cstheme="minorHAnsi"/>
-          <w:lang w:val="en-US"/>
-        </w:rPr>
-        <w:t>must</w:t>
-      </w:r>
-      <w:r>
-        <w:rPr>
-          <w:rFonts w:cstheme="minorHAnsi"/>
-          <w:lang w:val="en-US"/>
-        </w:rPr>
-        <w:t xml:space="preserve"> threaten my piece</w:t>
-      </w:r>
-    </w:p>
-    <w:p>
-      <w:pPr>
-        <w:pStyle w:val="ListParagraph"/>
-        <w:numPr>
-          <w:ilvl w:val="1"/>
-          <w:numId w:val="1"/>
-        </w:numPr>
-        <w:rPr>
-          <w:rFonts w:cstheme="minorHAnsi"/>
-          <w:lang w:val="en-US"/>
-        </w:rPr>
-      </w:pPr>
-      <w:r>
-        <w:rPr>
-          <w:rFonts w:cstheme="minorHAnsi"/>
-          <w:lang w:val="en-US"/>
-        </w:rPr>
-        <w:t>I have to open attack to my unprotected piece</w:t>
-      </w:r>
-    </w:p>
-    <w:p>
-      <w:pPr>
-        <w:pStyle w:val="ListParagraph"/>
-        <w:numPr>
-          <w:ilvl w:val="1"/>
-          <w:numId w:val="1"/>
-        </w:numPr>
-        <w:shd w:val="clear" w:color="auto" w:fill="C5E0B3" w:themeFill="accent6" w:themeFillTint="66"/>
-        <w:rPr>
-          <w:rFonts w:cstheme="minorHAnsi"/>
-          <w:lang w:val="en-US"/>
-        </w:rPr>
-      </w:pPr>
-      <w:r>
-        <w:rPr>
-          <w:rFonts w:cstheme="minorHAnsi"/>
-          <w:lang w:val="en-US"/>
-        </w:rPr>
-        <w:t>I have to move into your attack (panic)</w:t>
-      </w:r>
-    </w:p>
-    <w:p>
-      <w:pPr>
-        <w:pStyle w:val="ListParagraph"/>
-        <w:numPr>
-          <w:ilvl w:val="1"/>
-          <w:numId w:val="1"/>
-        </w:numPr>
-        <w:rPr>
-          <w:rFonts w:cstheme="minorHAnsi"/>
-          <w:lang w:val="en-US"/>
-        </w:rPr>
-      </w:pPr>
-      <w:r>
-        <w:rPr>
-          <w:rFonts w:cstheme="minorHAnsi"/>
-          <w:lang w:val="en-US"/>
-        </w:rPr>
-        <w:t>I have to move into your attack with piece which is not attacked by you yet (panic)</w:t>
-      </w:r>
-    </w:p>
-    <w:p>
-      <w:pPr>
-        <w:pStyle w:val="ListParagraph"/>
-        <w:numPr>
-          <w:ilvl w:val="1"/>
-          <w:numId w:val="1"/>
-        </w:numPr>
-        <w:rPr>
-          <w:rFonts w:cstheme="minorHAnsi"/>
-          <w:lang w:val="en-US"/>
-        </w:rPr>
-      </w:pPr>
-      <w:r>
-        <w:rPr>
-          <w:rFonts w:cstheme="minorHAnsi"/>
-          <w:lang w:val="en-US"/>
-        </w:rPr>
-        <w:t>I have to move into your attack without protection (panic)</w:t>
-      </w:r>
-    </w:p>
-    <w:p>
-      <w:pPr>
-        <w:pStyle w:val="ListParagraph"/>
-        <w:numPr>
-          <w:ilvl w:val="0"/>
-          <w:numId w:val="1"/>
-        </w:numPr>
-        <w:rPr>
-          <w:rFonts w:cstheme="minorHAnsi"/>
-          <w:lang w:val="en-US"/>
-        </w:rPr>
-      </w:pPr>
-      <w:r>
-        <w:rPr>
-          <w:rFonts w:cstheme="minorHAnsi"/>
-          <w:lang w:val="en-US"/>
-        </w:rPr>
-        <w:t>Board modifications</w:t>
+        <w:t>I skip my move</w:t>
       </w:r>
     </w:p>
     <w:p>
@@ -3980,14 +4166,7 @@
           <w:rFonts w:cstheme="minorHAnsi"/>
           <w:lang w:val="en-US"/>
         </w:rPr>
-        <w:t>One random piece of mine is removed from the board</w:t>
-      </w:r>
-      <w:r>
-        <w:rPr>
-          <w:rFonts w:cstheme="minorHAnsi"/>
-          <w:lang w:val="en-US"/>
-        </w:rPr>
-        <w:t xml:space="preserve"> (this is done manually using Edit mode)</w:t>
+        <w:t>I skip my move in any case</w:t>
       </w:r>
     </w:p>
     <w:p>
@@ -4008,77 +4187,6 @@
           <w:rFonts w:cstheme="minorHAnsi"/>
           <w:lang w:val="en-US"/>
         </w:rPr>
-        <w:t>One random piece of mine is replaced with pawn</w:t>
-      </w:r>
-      <w:r>
-        <w:rPr>
-          <w:rFonts w:cstheme="minorHAnsi"/>
-          <w:lang w:val="en-US"/>
-        </w:rPr>
-        <w:t xml:space="preserve"> (this is done manually using Edit mode)</w:t>
-      </w:r>
-    </w:p>
-    <w:p>
-      <w:pPr>
-        <w:pStyle w:val="ListParagraph"/>
-        <w:numPr>
-          <w:ilvl w:val="0"/>
-          <w:numId w:val="1"/>
-        </w:numPr>
-        <w:shd w:val="clear" w:color="auto" w:fill="C9C9C9" w:themeFill="accent3" w:themeFillTint="99"/>
-        <w:rPr>
-          <w:rFonts w:cstheme="minorHAnsi"/>
-          <w:lang w:val="en-US"/>
-        </w:rPr>
-      </w:pPr>
-      <w:r>
-        <w:rPr>
-          <w:rFonts w:cstheme="minorHAnsi"/>
-          <w:lang w:val="en-US"/>
-        </w:rPr>
-        <w:t>I skip my move</w:t>
-      </w:r>
-    </w:p>
-    <w:p>
-      <w:pPr>
-        <w:pStyle w:val="ListParagraph"/>
-        <w:numPr>
-          <w:ilvl w:val="1"/>
-          <w:numId w:val="1"/>
-        </w:numPr>
-        <w:shd w:val="clear" w:color="auto" w:fill="C9C9C9" w:themeFill="accent3" w:themeFillTint="99"/>
-        <w:rPr>
-          <w:rFonts w:cstheme="minorHAnsi"/>
-          <w:lang w:val="en-US"/>
-        </w:rPr>
-      </w:pPr>
-      <w:r>
-        <w:rPr>
-          <w:rFonts w:cstheme="minorHAnsi"/>
-          <w:lang w:val="en-US"/>
-        </w:rPr>
-        <w:t>I skip my move in any case</w:t>
-      </w:r>
-    </w:p>
-    <w:p>
-      <w:pPr>
-        <w:pStyle w:val="ListParagraph"/>
-        <w:numPr>
-          <w:ilvl w:val="1"/>
-          <w:numId w:val="1"/>
-        </w:numPr>
-        <w:shd w:val="clear" w:color="auto" w:fill="C9C9C9" w:themeFill="accent3" w:themeFillTint="99"/>
-        <w:rPr>
-          <w:rFonts w:cstheme="minorHAnsi"/>
-          <w:lang w:val="en-US"/>
-        </w:rPr>
-      </w:pPr>
-      <w:r>
-        <w:rPr>
-          <w:rFonts w:cstheme="minorHAnsi"/>
-          <w:lang w:val="en-US"/>
-        </w:rPr>
-        <w:lastRenderedPageBreak/>
         <w:t>I skip 1-3 of my first moves (this is done manually using Edit board)</w:t>
       </w:r>
     </w:p>
@@ -6270,7 +6378,7 @@
 </file>
 
 <file path=customXml/itemProps1.xml><?xml version="1.0" encoding="utf-8"?>
-<ds:datastoreItem xmlns:ds="http://schemas.openxmlformats.org/officeDocument/2006/customXml" ds:itemID="{FECC3AD5-89FF-490A-8B65-7462670EED06}">
+<ds:datastoreItem xmlns:ds="http://schemas.openxmlformats.org/officeDocument/2006/customXml" ds:itemID="{F80DF961-1B04-404E-9D80-D67C17A47398}">
   <ds:schemaRefs>
     <ds:schemaRef ds:uri="http://schemas.openxmlformats.org/officeDocument/2006/bibliography"/>
   </ds:schemaRefs>

</xml_diff>

<commit_message>
Integrate with stockfish: show position rating and hints
</commit_message>
<xml_diff>
--- a/docs/Flexichess.docx
+++ b/docs/Flexichess.docx
@@ -335,16 +335,7 @@
           <w:rFonts w:cstheme="minorHAnsi"/>
           <w:lang w:val="en-US"/>
         </w:rPr>
-        <w:t>I must take only if my taking piece</w:t>
-      </w:r>
-      <w:bookmarkStart w:id="0" w:name="_GoBack"/>
-      <w:bookmarkEnd w:id="0"/>
-      <w:r>
-        <w:rPr>
-          <w:rFonts w:cstheme="minorHAnsi"/>
-          <w:lang w:val="en-US"/>
-        </w:rPr>
-        <w:t xml:space="preserve"> is </w:t>
+        <w:t xml:space="preserve">I must take only if my taking piece is </w:t>
       </w:r>
       <w:r>
         <w:rPr>
@@ -1547,7 +1538,7 @@
           <w:lang w:val="en-US"/>
         </w:rPr>
       </w:pPr>
-      <w:bookmarkStart w:id="1" w:name="OLE_LINK2"/>
+      <w:bookmarkStart w:id="0" w:name="OLE_LINK2"/>
       <w:r>
         <w:rPr>
           <w:rFonts w:cstheme="minorHAnsi"/>
@@ -1570,7 +1561,7 @@
         <w:t>, which are protected</w:t>
       </w:r>
     </w:p>
-    <w:bookmarkEnd w:id="1"/>
+    <w:bookmarkEnd w:id="0"/>
     <w:p>
       <w:pPr>
         <w:pStyle w:val="ListParagraph"/>
@@ -1843,7 +1834,7 @@
           <w:lang w:val="en-US"/>
         </w:rPr>
       </w:pPr>
-      <w:bookmarkStart w:id="2" w:name="OLE_LINK4"/>
+      <w:bookmarkStart w:id="1" w:name="OLE_LINK4"/>
       <w:r>
         <w:rPr>
           <w:rFonts w:cstheme="minorHAnsi"/>
@@ -1940,8 +1931,8 @@
           <w:lang w:val="en-US"/>
         </w:rPr>
       </w:pPr>
-      <w:bookmarkStart w:id="3" w:name="OLE_LINK3"/>
-      <w:bookmarkEnd w:id="2"/>
+      <w:bookmarkStart w:id="2" w:name="OLE_LINK3"/>
+      <w:bookmarkEnd w:id="1"/>
       <w:r>
         <w:rPr>
           <w:rFonts w:cstheme="minorHAnsi"/>
@@ -1950,7 +1941,7 @@
         <w:t>If I can capture, I have to capture smallest piece</w:t>
       </w:r>
     </w:p>
-    <w:bookmarkEnd w:id="3"/>
+    <w:bookmarkEnd w:id="2"/>
     <w:p>
       <w:pPr>
         <w:pStyle w:val="ListParagraph"/>
@@ -2910,7 +2901,7 @@
           <w:lang w:val="en-US"/>
         </w:rPr>
       </w:pPr>
-      <w:bookmarkStart w:id="4" w:name="OLE_LINK5"/>
+      <w:bookmarkStart w:id="3" w:name="OLE_LINK5"/>
       <w:r>
         <w:rPr>
           <w:rFonts w:cstheme="minorHAnsi"/>
@@ -2955,7 +2946,7 @@
         </w:rPr>
         <w:t>, which I can move</w:t>
       </w:r>
-      <w:bookmarkEnd w:id="4"/>
+      <w:bookmarkEnd w:id="3"/>
     </w:p>
     <w:p>
       <w:pPr>
@@ -3540,7 +3531,7 @@
         </w:rPr>
         <w:t xml:space="preserve">, I can move </w:t>
       </w:r>
-      <w:commentRangeStart w:id="5"/>
+      <w:commentRangeStart w:id="4"/>
       <w:r>
         <w:rPr>
           <w:rFonts w:cstheme="minorHAnsi"/>
@@ -3548,12 +3539,12 @@
         </w:rPr>
         <w:t xml:space="preserve">only attacked pieces </w:t>
       </w:r>
-      <w:commentRangeEnd w:id="5"/>
+      <w:commentRangeEnd w:id="4"/>
       <w:r>
         <w:rPr>
           <w:rStyle w:val="CommentReference"/>
         </w:rPr>
-        <w:commentReference w:id="5"/>
+        <w:commentReference w:id="4"/>
       </w:r>
       <w:r>
         <w:rPr>
@@ -3861,7 +3852,7 @@
           <w:lang w:val="en-US"/>
         </w:rPr>
       </w:pPr>
-      <w:bookmarkStart w:id="6" w:name="OLE_LINK6"/>
+      <w:bookmarkStart w:id="5" w:name="OLE_LINK6"/>
       <w:r>
         <w:rPr>
           <w:rFonts w:cstheme="minorHAnsi"/>
@@ -3870,69 +3861,387 @@
         </w:rPr>
         <w:t>I cannot move into your attack</w:t>
       </w:r>
+      <w:bookmarkEnd w:id="5"/>
+      <w:r>
+        <w:rPr>
+          <w:rFonts w:cstheme="minorHAnsi"/>
+          <w:lang w:val="en-US"/>
+        </w:rPr>
+        <w:t xml:space="preserve"> (fear)</w:t>
+      </w:r>
+    </w:p>
+    <w:p>
+      <w:pPr>
+        <w:pStyle w:val="ListParagraph"/>
+        <w:numPr>
+          <w:ilvl w:val="1"/>
+          <w:numId w:val="1"/>
+        </w:numPr>
+        <w:rPr>
+          <w:rFonts w:cstheme="minorHAnsi"/>
+          <w:lang w:val="en-US"/>
+        </w:rPr>
+      </w:pPr>
+      <w:r>
+        <w:rPr>
+          <w:rFonts w:cstheme="minorHAnsi"/>
+          <w:lang w:val="en-US"/>
+        </w:rPr>
+        <w:t>I cannot move into your attack, but can capture into attack</w:t>
+      </w:r>
+    </w:p>
+    <w:p>
+      <w:pPr>
+        <w:pStyle w:val="ListParagraph"/>
+        <w:numPr>
+          <w:ilvl w:val="1"/>
+          <w:numId w:val="1"/>
+        </w:numPr>
+        <w:rPr>
+          <w:rFonts w:cstheme="minorHAnsi"/>
+          <w:lang w:val="en-US"/>
+        </w:rPr>
+      </w:pPr>
+      <w:r>
+        <w:rPr>
+          <w:rFonts w:cstheme="minorHAnsi"/>
+          <w:lang w:val="en-US"/>
+        </w:rPr>
+        <w:t xml:space="preserve">I cannot move into your </w:t>
+      </w:r>
+      <w:proofErr w:type="spellStart"/>
+      <w:r>
+        <w:rPr>
+          <w:rFonts w:cstheme="minorHAnsi"/>
+          <w:lang w:val="en-US"/>
+        </w:rPr>
+        <w:t>multiattack</w:t>
+      </w:r>
+      <w:proofErr w:type="spellEnd"/>
+      <w:r>
+        <w:rPr>
+          <w:rFonts w:cstheme="minorHAnsi"/>
+          <w:lang w:val="en-US"/>
+        </w:rPr>
+        <w:t xml:space="preserve"> (fear)</w:t>
+      </w:r>
+    </w:p>
+    <w:p>
+      <w:pPr>
+        <w:pStyle w:val="ListParagraph"/>
+        <w:numPr>
+          <w:ilvl w:val="0"/>
+          <w:numId w:val="1"/>
+        </w:numPr>
+        <w:rPr>
+          <w:rFonts w:cstheme="minorHAnsi"/>
+          <w:lang w:val="en-US"/>
+        </w:rPr>
+      </w:pPr>
+      <w:r>
+        <w:rPr>
+          <w:rFonts w:cstheme="minorHAnsi"/>
+          <w:lang w:val="en-US"/>
+        </w:rPr>
+        <w:t xml:space="preserve">I </w:t>
+      </w:r>
+      <w:r>
+        <w:rPr>
+          <w:rFonts w:cstheme="minorHAnsi"/>
+          <w:lang w:val="en-US"/>
+        </w:rPr>
+        <w:t>must</w:t>
+      </w:r>
+      <w:r>
+        <w:rPr>
+          <w:rFonts w:cstheme="minorHAnsi"/>
+          <w:lang w:val="en-US"/>
+        </w:rPr>
+        <w:t xml:space="preserve"> threaten my piece</w:t>
+      </w:r>
+    </w:p>
+    <w:p>
+      <w:pPr>
+        <w:pStyle w:val="ListParagraph"/>
+        <w:numPr>
+          <w:ilvl w:val="1"/>
+          <w:numId w:val="1"/>
+        </w:numPr>
+        <w:rPr>
+          <w:rFonts w:cstheme="minorHAnsi"/>
+          <w:lang w:val="en-US"/>
+        </w:rPr>
+      </w:pPr>
+      <w:r>
+        <w:rPr>
+          <w:rFonts w:cstheme="minorHAnsi"/>
+          <w:lang w:val="en-US"/>
+        </w:rPr>
+        <w:t>I have to open attack to my unprotected piece</w:t>
+      </w:r>
+    </w:p>
+    <w:p>
+      <w:pPr>
+        <w:pStyle w:val="ListParagraph"/>
+        <w:numPr>
+          <w:ilvl w:val="1"/>
+          <w:numId w:val="1"/>
+        </w:numPr>
+        <w:shd w:val="clear" w:color="auto" w:fill="C5E0B3" w:themeFill="accent6" w:themeFillTint="66"/>
+        <w:rPr>
+          <w:rFonts w:cstheme="minorHAnsi"/>
+          <w:lang w:val="en-US"/>
+        </w:rPr>
+      </w:pPr>
+      <w:r>
+        <w:rPr>
+          <w:rFonts w:cstheme="minorHAnsi"/>
+          <w:lang w:val="en-US"/>
+        </w:rPr>
+        <w:t>I have to move into your attack (panic)</w:t>
+      </w:r>
+    </w:p>
+    <w:p>
+      <w:pPr>
+        <w:pStyle w:val="ListParagraph"/>
+        <w:numPr>
+          <w:ilvl w:val="1"/>
+          <w:numId w:val="1"/>
+        </w:numPr>
+        <w:rPr>
+          <w:rFonts w:cstheme="minorHAnsi"/>
+          <w:lang w:val="en-US"/>
+        </w:rPr>
+      </w:pPr>
+      <w:r>
+        <w:rPr>
+          <w:rFonts w:cstheme="minorHAnsi"/>
+          <w:lang w:val="en-US"/>
+        </w:rPr>
+        <w:t>I have to move into your attack with piece which is not attacked by you yet (panic)</w:t>
+      </w:r>
+    </w:p>
+    <w:p>
+      <w:pPr>
+        <w:pStyle w:val="ListParagraph"/>
+        <w:numPr>
+          <w:ilvl w:val="1"/>
+          <w:numId w:val="1"/>
+        </w:numPr>
+        <w:rPr>
+          <w:rFonts w:cstheme="minorHAnsi"/>
+          <w:lang w:val="en-US"/>
+        </w:rPr>
+      </w:pPr>
+      <w:r>
+        <w:rPr>
+          <w:rFonts w:cstheme="minorHAnsi"/>
+          <w:lang w:val="en-US"/>
+        </w:rPr>
+        <w:t>I have to move into your attack without protection (panic)</w:t>
+      </w:r>
+    </w:p>
+    <w:p>
+      <w:pPr>
+        <w:pStyle w:val="ListParagraph"/>
+        <w:numPr>
+          <w:ilvl w:val="0"/>
+          <w:numId w:val="1"/>
+        </w:numPr>
+        <w:rPr>
+          <w:rFonts w:cstheme="minorHAnsi"/>
+          <w:lang w:val="en-US"/>
+        </w:rPr>
+      </w:pPr>
+      <w:r>
+        <w:rPr>
+          <w:rFonts w:cstheme="minorHAnsi"/>
+          <w:lang w:val="en-US"/>
+        </w:rPr>
+        <w:t>Chess algorithms</w:t>
+      </w:r>
+    </w:p>
+    <w:p>
+      <w:pPr>
+        <w:pStyle w:val="ListParagraph"/>
+        <w:numPr>
+          <w:ilvl w:val="1"/>
+          <w:numId w:val="1"/>
+        </w:numPr>
+        <w:rPr>
+          <w:rFonts w:cstheme="minorHAnsi"/>
+          <w:lang w:val="en-US"/>
+        </w:rPr>
+      </w:pPr>
+      <w:r>
+        <w:rPr>
+          <w:rFonts w:cstheme="minorHAnsi"/>
+          <w:lang w:val="en-US"/>
+        </w:rPr>
+        <w:t xml:space="preserve">Allow only </w:t>
+      </w:r>
+      <w:r>
+        <w:rPr>
+          <w:rFonts w:cstheme="minorHAnsi"/>
+          <w:lang w:val="en-US"/>
+        </w:rPr>
+        <w:t xml:space="preserve">1-20 best moves by </w:t>
+      </w:r>
+      <w:proofErr w:type="spellStart"/>
+      <w:r>
+        <w:rPr>
+          <w:rFonts w:cstheme="minorHAnsi"/>
+          <w:lang w:val="en-US"/>
+        </w:rPr>
+        <w:t>Stockfish</w:t>
+      </w:r>
+      <w:proofErr w:type="spellEnd"/>
+      <w:r>
+        <w:rPr>
+          <w:rFonts w:cstheme="minorHAnsi"/>
+          <w:lang w:val="en-US"/>
+        </w:rPr>
+        <w:t xml:space="preserve"> or other algorithms</w:t>
+      </w:r>
+      <w:r>
+        <w:rPr>
+          <w:rFonts w:cstheme="minorHAnsi"/>
+          <w:lang w:val="en-US"/>
+        </w:rPr>
+        <w:t xml:space="preserve"> (level 1-20)</w:t>
+      </w:r>
+    </w:p>
+    <w:p>
+      <w:pPr>
+        <w:pStyle w:val="ListParagraph"/>
+        <w:numPr>
+          <w:ilvl w:val="1"/>
+          <w:numId w:val="1"/>
+        </w:numPr>
+        <w:rPr>
+          <w:rFonts w:cstheme="minorHAnsi"/>
+          <w:lang w:val="en-US"/>
+        </w:rPr>
+      </w:pPr>
+      <w:r>
+        <w:rPr>
+          <w:rFonts w:cstheme="minorHAnsi"/>
+          <w:lang w:val="en-US"/>
+        </w:rPr>
+        <w:t xml:space="preserve">Prohibit </w:t>
+      </w:r>
+      <w:r>
+        <w:rPr>
+          <w:rFonts w:cstheme="minorHAnsi"/>
+          <w:lang w:val="en-US"/>
+        </w:rPr>
+        <w:t xml:space="preserve">1-20 best moves by </w:t>
+      </w:r>
+      <w:proofErr w:type="spellStart"/>
+      <w:r>
+        <w:rPr>
+          <w:rFonts w:cstheme="minorHAnsi"/>
+          <w:lang w:val="en-US"/>
+        </w:rPr>
+        <w:t>Stockfish</w:t>
+      </w:r>
+      <w:proofErr w:type="spellEnd"/>
+      <w:r>
+        <w:rPr>
+          <w:rFonts w:cstheme="minorHAnsi"/>
+          <w:lang w:val="en-US"/>
+        </w:rPr>
+        <w:t xml:space="preserve"> or other algorithms</w:t>
+      </w:r>
+      <w:r>
+        <w:rPr>
+          <w:rFonts w:cstheme="minorHAnsi"/>
+          <w:lang w:val="en-US"/>
+        </w:rPr>
+        <w:t xml:space="preserve"> (level 1-20)</w:t>
+      </w:r>
+      <w:bookmarkStart w:id="6" w:name="_GoBack"/>
       <w:bookmarkEnd w:id="6"/>
-      <w:r>
-        <w:rPr>
-          <w:rFonts w:cstheme="minorHAnsi"/>
-          <w:lang w:val="en-US"/>
-        </w:rPr>
-        <w:t xml:space="preserve"> (fear)</w:t>
-      </w:r>
-    </w:p>
-    <w:p>
-      <w:pPr>
-        <w:pStyle w:val="ListParagraph"/>
-        <w:numPr>
-          <w:ilvl w:val="1"/>
-          <w:numId w:val="1"/>
-        </w:numPr>
-        <w:rPr>
-          <w:rFonts w:cstheme="minorHAnsi"/>
-          <w:lang w:val="en-US"/>
-        </w:rPr>
-      </w:pPr>
-      <w:r>
-        <w:rPr>
-          <w:rFonts w:cstheme="minorHAnsi"/>
-          <w:lang w:val="en-US"/>
-        </w:rPr>
-        <w:t>I cannot move into your attack, but can capture into attack</w:t>
-      </w:r>
-    </w:p>
-    <w:p>
-      <w:pPr>
-        <w:pStyle w:val="ListParagraph"/>
-        <w:numPr>
-          <w:ilvl w:val="1"/>
-          <w:numId w:val="1"/>
-        </w:numPr>
-        <w:rPr>
-          <w:rFonts w:cstheme="minorHAnsi"/>
-          <w:lang w:val="en-US"/>
-        </w:rPr>
-      </w:pPr>
-      <w:r>
-        <w:rPr>
-          <w:rFonts w:cstheme="minorHAnsi"/>
-          <w:lang w:val="en-US"/>
-        </w:rPr>
-        <w:t xml:space="preserve">I cannot move into your </w:t>
-      </w:r>
-      <w:proofErr w:type="spellStart"/>
-      <w:r>
-        <w:rPr>
-          <w:rFonts w:cstheme="minorHAnsi"/>
-          <w:lang w:val="en-US"/>
-        </w:rPr>
-        <w:t>multiattack</w:t>
-      </w:r>
-      <w:proofErr w:type="spellEnd"/>
-      <w:r>
-        <w:rPr>
-          <w:rFonts w:cstheme="minorHAnsi"/>
-          <w:lang w:val="en-US"/>
-        </w:rPr>
-        <w:t xml:space="preserve"> (fear)</w:t>
+    </w:p>
+    <w:p>
+      <w:pPr>
+        <w:pStyle w:val="ListParagraph"/>
+        <w:numPr>
+          <w:ilvl w:val="1"/>
+          <w:numId w:val="1"/>
+        </w:numPr>
+        <w:rPr>
+          <w:rFonts w:cstheme="minorHAnsi"/>
+          <w:lang w:val="en-US"/>
+        </w:rPr>
+      </w:pPr>
+      <w:r>
+        <w:rPr>
+          <w:rFonts w:cstheme="minorHAnsi"/>
+          <w:lang w:val="en-US"/>
+        </w:rPr>
+        <w:t>Modify algorithm rules</w:t>
+      </w:r>
+    </w:p>
+    <w:p>
+      <w:pPr>
+        <w:pStyle w:val="ListParagraph"/>
+        <w:numPr>
+          <w:ilvl w:val="2"/>
+          <w:numId w:val="1"/>
+        </w:numPr>
+        <w:rPr>
+          <w:rFonts w:cstheme="minorHAnsi"/>
+          <w:lang w:val="en-US"/>
+        </w:rPr>
+      </w:pPr>
+      <w:r>
+        <w:rPr>
+          <w:rFonts w:cstheme="minorHAnsi"/>
+          <w:lang w:val="en-US"/>
+        </w:rPr>
+        <w:lastRenderedPageBreak/>
+        <w:t>Decrease value of queen and rook</w:t>
+      </w:r>
+    </w:p>
+    <w:p>
+      <w:pPr>
+        <w:pStyle w:val="ListParagraph"/>
+        <w:numPr>
+          <w:ilvl w:val="2"/>
+          <w:numId w:val="1"/>
+        </w:numPr>
+        <w:rPr>
+          <w:rFonts w:cstheme="minorHAnsi"/>
+          <w:lang w:val="en-US"/>
+        </w:rPr>
+      </w:pPr>
+      <w:r>
+        <w:rPr>
+          <w:rFonts w:cstheme="minorHAnsi"/>
+          <w:lang w:val="en-US"/>
+        </w:rPr>
+        <w:t>Decrease value of all pieces</w:t>
+      </w:r>
+    </w:p>
+    <w:p>
+      <w:pPr>
+        <w:pStyle w:val="ListParagraph"/>
+        <w:numPr>
+          <w:ilvl w:val="2"/>
+          <w:numId w:val="1"/>
+        </w:numPr>
+        <w:rPr>
+          <w:rFonts w:cstheme="minorHAnsi"/>
+          <w:lang w:val="en-US"/>
+        </w:rPr>
+      </w:pPr>
+      <w:r>
+        <w:rPr>
+          <w:rFonts w:cstheme="minorHAnsi"/>
+          <w:lang w:val="en-US"/>
+        </w:rPr>
+        <w:t>Increase value of pawns</w:t>
       </w:r>
     </w:p>
     <w:p>
@@ -3952,102 +4261,63 @@
           <w:rFonts w:cstheme="minorHAnsi"/>
           <w:lang w:val="en-US"/>
         </w:rPr>
-        <w:t xml:space="preserve">I </w:t>
-      </w:r>
-      <w:r>
-        <w:rPr>
-          <w:rFonts w:cstheme="minorHAnsi"/>
-          <w:lang w:val="en-US"/>
-        </w:rPr>
-        <w:t>must</w:t>
-      </w:r>
-      <w:r>
-        <w:rPr>
-          <w:rFonts w:cstheme="minorHAnsi"/>
-          <w:lang w:val="en-US"/>
-        </w:rPr>
-        <w:t xml:space="preserve"> threaten my piece</w:t>
-      </w:r>
-    </w:p>
-    <w:p>
-      <w:pPr>
-        <w:pStyle w:val="ListParagraph"/>
-        <w:numPr>
-          <w:ilvl w:val="1"/>
-          <w:numId w:val="1"/>
-        </w:numPr>
-        <w:rPr>
-          <w:rFonts w:cstheme="minorHAnsi"/>
-          <w:lang w:val="en-US"/>
-        </w:rPr>
-      </w:pPr>
-      <w:r>
-        <w:rPr>
-          <w:rFonts w:cstheme="minorHAnsi"/>
-          <w:lang w:val="en-US"/>
-        </w:rPr>
-        <w:t>I have to open attack to my unprotected piece</w:t>
-      </w:r>
-    </w:p>
-    <w:p>
-      <w:pPr>
-        <w:pStyle w:val="ListParagraph"/>
-        <w:numPr>
-          <w:ilvl w:val="1"/>
-          <w:numId w:val="1"/>
-        </w:numPr>
-        <w:shd w:val="clear" w:color="auto" w:fill="C5E0B3" w:themeFill="accent6" w:themeFillTint="66"/>
-        <w:rPr>
-          <w:rFonts w:cstheme="minorHAnsi"/>
-          <w:lang w:val="en-US"/>
-        </w:rPr>
-      </w:pPr>
-      <w:r>
-        <w:rPr>
-          <w:rFonts w:cstheme="minorHAnsi"/>
-          <w:lang w:val="en-US"/>
-        </w:rPr>
-        <w:t>I have to move into your attack (panic)</w:t>
-      </w:r>
-    </w:p>
-    <w:p>
-      <w:pPr>
-        <w:pStyle w:val="ListParagraph"/>
-        <w:numPr>
-          <w:ilvl w:val="1"/>
-          <w:numId w:val="1"/>
-        </w:numPr>
-        <w:rPr>
-          <w:rFonts w:cstheme="minorHAnsi"/>
-          <w:lang w:val="en-US"/>
-        </w:rPr>
-      </w:pPr>
-      <w:r>
-        <w:rPr>
-          <w:rFonts w:cstheme="minorHAnsi"/>
-          <w:lang w:val="en-US"/>
-        </w:rPr>
-        <w:t>I have to move into your attack with piece which is not attacked by you yet (panic)</w:t>
-      </w:r>
-    </w:p>
-    <w:p>
-      <w:pPr>
-        <w:pStyle w:val="ListParagraph"/>
-        <w:numPr>
-          <w:ilvl w:val="1"/>
-          <w:numId w:val="1"/>
-        </w:numPr>
-        <w:rPr>
-          <w:rFonts w:cstheme="minorHAnsi"/>
-          <w:lang w:val="en-US"/>
-        </w:rPr>
-      </w:pPr>
-      <w:r>
-        <w:rPr>
-          <w:rFonts w:cstheme="minorHAnsi"/>
-          <w:lang w:val="en-US"/>
-        </w:rPr>
-        <w:t>I have to move into your attack without protection (panic)</w:t>
+        <w:t>Board modifications</w:t>
+      </w:r>
+    </w:p>
+    <w:p>
+      <w:pPr>
+        <w:pStyle w:val="ListParagraph"/>
+        <w:numPr>
+          <w:ilvl w:val="1"/>
+          <w:numId w:val="1"/>
+        </w:numPr>
+        <w:shd w:val="clear" w:color="auto" w:fill="C9C9C9" w:themeFill="accent3" w:themeFillTint="99"/>
+        <w:rPr>
+          <w:rFonts w:cstheme="minorHAnsi"/>
+          <w:lang w:val="en-US"/>
+        </w:rPr>
+      </w:pPr>
+      <w:r>
+        <w:rPr>
+          <w:rFonts w:cstheme="minorHAnsi"/>
+          <w:lang w:val="en-US"/>
+        </w:rPr>
+        <w:t>One random piece of mine is removed from the board</w:t>
+      </w:r>
+      <w:r>
+        <w:rPr>
+          <w:rFonts w:cstheme="minorHAnsi"/>
+          <w:lang w:val="en-US"/>
+        </w:rPr>
+        <w:t xml:space="preserve"> (this is done manually using Edit mode)</w:t>
+      </w:r>
+    </w:p>
+    <w:p>
+      <w:pPr>
+        <w:pStyle w:val="ListParagraph"/>
+        <w:numPr>
+          <w:ilvl w:val="1"/>
+          <w:numId w:val="1"/>
+        </w:numPr>
+        <w:shd w:val="clear" w:color="auto" w:fill="C9C9C9" w:themeFill="accent3" w:themeFillTint="99"/>
+        <w:rPr>
+          <w:rFonts w:cstheme="minorHAnsi"/>
+          <w:lang w:val="en-US"/>
+        </w:rPr>
+      </w:pPr>
+      <w:r>
+        <w:rPr>
+          <w:rFonts w:cstheme="minorHAnsi"/>
+          <w:lang w:val="en-US"/>
+        </w:rPr>
+        <w:t>One random piece of mine is replaced with pawn</w:t>
+      </w:r>
+      <w:r>
+        <w:rPr>
+          <w:rFonts w:cstheme="minorHAnsi"/>
+          <w:lang w:val="en-US"/>
+        </w:rPr>
+        <w:t xml:space="preserve"> (this is done manually using Edit mode)</w:t>
       </w:r>
     </w:p>
     <w:p>
@@ -4057,26 +4327,6 @@
           <w:ilvl w:val="0"/>
           <w:numId w:val="1"/>
         </w:numPr>
-        <w:rPr>
-          <w:rFonts w:cstheme="minorHAnsi"/>
-          <w:lang w:val="en-US"/>
-        </w:rPr>
-      </w:pPr>
-      <w:r>
-        <w:rPr>
-          <w:rFonts w:cstheme="minorHAnsi"/>
-          <w:lang w:val="en-US"/>
-        </w:rPr>
-        <w:t>Board modifications</w:t>
-      </w:r>
-    </w:p>
-    <w:p>
-      <w:pPr>
-        <w:pStyle w:val="ListParagraph"/>
-        <w:numPr>
-          <w:ilvl w:val="1"/>
-          <w:numId w:val="1"/>
-        </w:numPr>
         <w:shd w:val="clear" w:color="auto" w:fill="C9C9C9" w:themeFill="accent3" w:themeFillTint="99"/>
         <w:rPr>
           <w:rFonts w:cstheme="minorHAnsi"/>
@@ -4088,63 +4338,6 @@
           <w:rFonts w:cstheme="minorHAnsi"/>
           <w:lang w:val="en-US"/>
         </w:rPr>
-        <w:t>One random piece of mine is removed from the board</w:t>
-      </w:r>
-      <w:r>
-        <w:rPr>
-          <w:rFonts w:cstheme="minorHAnsi"/>
-          <w:lang w:val="en-US"/>
-        </w:rPr>
-        <w:t xml:space="preserve"> (this is done manually using Edit mode)</w:t>
-      </w:r>
-    </w:p>
-    <w:p>
-      <w:pPr>
-        <w:pStyle w:val="ListParagraph"/>
-        <w:numPr>
-          <w:ilvl w:val="1"/>
-          <w:numId w:val="1"/>
-        </w:numPr>
-        <w:shd w:val="clear" w:color="auto" w:fill="C9C9C9" w:themeFill="accent3" w:themeFillTint="99"/>
-        <w:rPr>
-          <w:rFonts w:cstheme="minorHAnsi"/>
-          <w:lang w:val="en-US"/>
-        </w:rPr>
-      </w:pPr>
-      <w:r>
-        <w:rPr>
-          <w:rFonts w:cstheme="minorHAnsi"/>
-          <w:lang w:val="en-US"/>
-        </w:rPr>
-        <w:t>One random piece of mine is replaced with pawn</w:t>
-      </w:r>
-      <w:r>
-        <w:rPr>
-          <w:rFonts w:cstheme="minorHAnsi"/>
-          <w:lang w:val="en-US"/>
-        </w:rPr>
-        <w:t xml:space="preserve"> (this is done manually using Edit mode)</w:t>
-      </w:r>
-    </w:p>
-    <w:p>
-      <w:pPr>
-        <w:pStyle w:val="ListParagraph"/>
-        <w:numPr>
-          <w:ilvl w:val="0"/>
-          <w:numId w:val="1"/>
-        </w:numPr>
-        <w:shd w:val="clear" w:color="auto" w:fill="C9C9C9" w:themeFill="accent3" w:themeFillTint="99"/>
-        <w:rPr>
-          <w:rFonts w:cstheme="minorHAnsi"/>
-          <w:lang w:val="en-US"/>
-        </w:rPr>
-      </w:pPr>
-      <w:r>
-        <w:rPr>
-          <w:rFonts w:cstheme="minorHAnsi"/>
-          <w:lang w:val="en-US"/>
-        </w:rPr>
-        <w:lastRenderedPageBreak/>
         <w:t>I skip my move</w:t>
       </w:r>
     </w:p>
@@ -4943,6 +5136,7 @@
         <w:rPr>
           <w:lang w:val="en-US"/>
         </w:rPr>
+        <w:lastRenderedPageBreak/>
         <w:t>Then add random rules</w:t>
       </w:r>
     </w:p>
@@ -5054,7 +5248,7 @@
 
 <file path=word/comments.xml><?xml version="1.0" encoding="utf-8"?>
 <w:comments xmlns:wpc="http://schemas.microsoft.com/office/word/2010/wordprocessingCanvas" xmlns:cx="http://schemas.microsoft.com/office/drawing/2014/chartex" xmlns:cx1="http://schemas.microsoft.com/office/drawing/2015/9/8/chartex" xmlns:cx2="http://schemas.microsoft.com/office/drawing/2015/10/21/chartex" xmlns:cx3="http://schemas.microsoft.com/office/drawing/2016/5/9/chartex" xmlns:cx4="http://schemas.microsoft.com/office/drawing/2016/5/10/chartex" xmlns:cx5="http://schemas.microsoft.com/office/drawing/2016/5/11/chartex" xmlns:cx6="http://schemas.microsoft.com/office/drawing/2016/5/12/chartex" xmlns:cx7="http://schemas.microsoft.com/office/drawing/2016/5/13/chartex" xmlns:cx8="http://schemas.microsoft.com/office/drawing/2016/5/14/chartex" xmlns:mc="http://schemas.openxmlformats.org/markup-compatibility/2006" xmlns:aink="http://schemas.microsoft.com/office/drawing/2016/ink" xmlns:am3d="http://schemas.microsoft.com/office/drawing/2017/model3d" xmlns:o="urn:schemas-microsoft-com:office:office" xmlns:r="http://schemas.openxmlformats.org/officeDocument/2006/relationships" xmlns:m="http://schemas.openxmlformats.org/officeDocument/2006/math" xmlns:v="urn:schemas-microsoft-com:vml" xmlns:wp14="http://schemas.microsoft.com/office/word/2010/wordprocessingDrawing" xmlns:wp="http://schemas.openxmlformats.org/drawingml/2006/wordprocessingDrawing" xmlns:w10="urn:schemas-microsoft-com:office:word" xmlns:w="http://schemas.openxmlformats.org/wordprocessingml/2006/main" xmlns:w14="http://schemas.microsoft.com/office/word/2010/wordml" xmlns:w15="http://schemas.microsoft.com/office/word/2012/wordml" xmlns:w16cid="http://schemas.microsoft.com/office/word/2016/wordml/cid" xmlns:w16se="http://schemas.microsoft.com/office/word/2015/wordml/symex" xmlns:wpg="http://schemas.microsoft.com/office/word/2010/wordprocessingGroup" xmlns:wpi="http://schemas.microsoft.com/office/word/2010/wordprocessingInk" xmlns:wne="http://schemas.microsoft.com/office/word/2006/wordml" xmlns:wps="http://schemas.microsoft.com/office/word/2010/wordprocessingShape" mc:Ignorable="w14 w15 w16se w16cid wp14">
-  <w:comment w:id="5" w:author="Rualark" w:date="2018-12-18T01:17:00Z" w:initials="R">
+  <w:comment w:id="4" w:author="Rualark" w:date="2018-12-18T01:17:00Z" w:initials="R">
     <w:p>
       <w:pPr>
         <w:pStyle w:val="CommentText"/>
@@ -6378,7 +6572,7 @@
 </file>
 
 <file path=customXml/itemProps1.xml><?xml version="1.0" encoding="utf-8"?>
-<ds:datastoreItem xmlns:ds="http://schemas.openxmlformats.org/officeDocument/2006/customXml" ds:itemID="{F80DF961-1B04-404E-9D80-D67C17A47398}">
+<ds:datastoreItem xmlns:ds="http://schemas.openxmlformats.org/officeDocument/2006/customXml" ds:itemID="{334F2BDA-52F3-4C8A-8353-321AB36AFB89}">
   <ds:schemaRefs>
     <ds:schemaRef ds:uri="http://schemas.openxmlformats.org/officeDocument/2006/bibliography"/>
   </ds:schemaRefs>

</xml_diff>

<commit_message>
Completely migrate from pid to color #31
</commit_message>
<xml_diff>
--- a/docs/Flexichess.docx
+++ b/docs/Flexichess.docx
@@ -4160,8 +4160,59 @@
         </w:rPr>
         <w:t xml:space="preserve"> (level 1-20)</w:t>
       </w:r>
+    </w:p>
+    <w:p>
+      <w:pPr>
+        <w:pStyle w:val="ListParagraph"/>
+        <w:numPr>
+          <w:ilvl w:val="1"/>
+          <w:numId w:val="1"/>
+        </w:numPr>
+        <w:rPr>
+          <w:rFonts w:cstheme="minorHAnsi"/>
+          <w:lang w:val="en-US"/>
+        </w:rPr>
+      </w:pPr>
+      <w:r>
+        <w:rPr>
+          <w:rFonts w:cstheme="minorHAnsi"/>
+          <w:lang w:val="en-US"/>
+        </w:rPr>
+        <w:lastRenderedPageBreak/>
+        <w:t xml:space="preserve">Prohibit 1-20 best moves by </w:t>
+      </w:r>
+      <w:proofErr w:type="spellStart"/>
+      <w:r>
+        <w:rPr>
+          <w:rFonts w:cstheme="minorHAnsi"/>
+          <w:lang w:val="en-US"/>
+        </w:rPr>
+        <w:t>Stockfish</w:t>
+      </w:r>
+      <w:proofErr w:type="spellEnd"/>
+      <w:r>
+        <w:rPr>
+          <w:rFonts w:cstheme="minorHAnsi"/>
+          <w:lang w:val="en-US"/>
+        </w:rPr>
+        <w:t xml:space="preserve"> or other algorithms </w:t>
+      </w:r>
+      <w:r>
+        <w:rPr>
+          <w:rFonts w:cstheme="minorHAnsi"/>
+          <w:lang w:val="en-US"/>
+        </w:rPr>
+        <w:t xml:space="preserve">if not all other moves are blunders </w:t>
+      </w:r>
       <w:bookmarkStart w:id="6" w:name="_GoBack"/>
       <w:bookmarkEnd w:id="6"/>
+      <w:r>
+        <w:rPr>
+          <w:rFonts w:cstheme="minorHAnsi"/>
+          <w:lang w:val="en-US"/>
+        </w:rPr>
+        <w:t>(level 1-20)</w:t>
+      </w:r>
     </w:p>
     <w:p>
       <w:pPr>
@@ -4200,7 +4251,6 @@
           <w:rFonts w:cstheme="minorHAnsi"/>
           <w:lang w:val="en-US"/>
         </w:rPr>
-        <w:lastRenderedPageBreak/>
         <w:t>Decrease value of queen and rook</w:t>
       </w:r>
     </w:p>
@@ -5082,6 +5132,7 @@
         <w:rPr>
           <w:lang w:val="en-US"/>
         </w:rPr>
+        <w:lastRenderedPageBreak/>
         <w:t>For each piece calculate number of protections received and created</w:t>
       </w:r>
     </w:p>
@@ -5136,7 +5187,6 @@
         <w:rPr>
           <w:lang w:val="en-US"/>
         </w:rPr>
-        <w:lastRenderedPageBreak/>
         <w:t>Then add random rules</w:t>
       </w:r>
     </w:p>
@@ -6572,7 +6622,7 @@
 </file>
 
 <file path=customXml/itemProps1.xml><?xml version="1.0" encoding="utf-8"?>
-<ds:datastoreItem xmlns:ds="http://schemas.openxmlformats.org/officeDocument/2006/customXml" ds:itemID="{334F2BDA-52F3-4C8A-8353-321AB36AFB89}">
+<ds:datastoreItem xmlns:ds="http://schemas.openxmlformats.org/officeDocument/2006/customXml" ds:itemID="{95C5FEEF-ACEF-4757-A232-BA4D1566A4BD}">
   <ds:schemaRefs>
     <ds:schemaRef ds:uri="http://schemas.openxmlformats.org/officeDocument/2006/bibliography"/>
   </ds:schemaRefs>

</xml_diff>

<commit_message>
Add Simple chess AI
</commit_message>
<xml_diff>
--- a/docs/Flexichess.docx
+++ b/docs/Flexichess.docx
@@ -4085,7 +4085,16 @@
           <w:rFonts w:cstheme="minorHAnsi"/>
           <w:lang w:val="en-US"/>
         </w:rPr>
-        <w:t xml:space="preserve">1-20 best moves by </w:t>
+        <w:t>1-20 bes</w:t>
+      </w:r>
+      <w:bookmarkStart w:id="6" w:name="_GoBack"/>
+      <w:bookmarkEnd w:id="6"/>
+      <w:r>
+        <w:rPr>
+          <w:rFonts w:cstheme="minorHAnsi"/>
+          <w:lang w:val="en-US"/>
+        </w:rPr>
+        <w:t xml:space="preserve">t moves by </w:t>
       </w:r>
       <w:proofErr w:type="spellStart"/>
       <w:r>
@@ -4204,8 +4213,6 @@
         </w:rPr>
         <w:t xml:space="preserve">if not all other moves are blunders </w:t>
       </w:r>
-      <w:bookmarkStart w:id="6" w:name="_GoBack"/>
-      <w:bookmarkEnd w:id="6"/>
       <w:r>
         <w:rPr>
           <w:rFonts w:cstheme="minorHAnsi"/>
@@ -6622,7 +6629,7 @@
 </file>
 
 <file path=customXml/itemProps1.xml><?xml version="1.0" encoding="utf-8"?>
-<ds:datastoreItem xmlns:ds="http://schemas.openxmlformats.org/officeDocument/2006/customXml" ds:itemID="{95C5FEEF-ACEF-4757-A232-BA4D1566A4BD}">
+<ds:datastoreItem xmlns:ds="http://schemas.openxmlformats.org/officeDocument/2006/customXml" ds:itemID="{0C1F2F3C-52E0-49D6-B501-5AA5D873D021}">
   <ds:schemaRefs>
     <ds:schemaRef ds:uri="http://schemas.openxmlformats.org/officeDocument/2006/bibliography"/>
   </ds:schemaRefs>

</xml_diff>

<commit_message>
Disable rules on low material balance or low score
</commit_message>
<xml_diff>
--- a/docs/Flexichess.docx
+++ b/docs/Flexichess.docx
@@ -763,8 +763,6 @@
         </w:rPr>
         <w:t>If I can move to protected position, I have to move to position with maximum protection (fear)</w:t>
       </w:r>
-      <w:bookmarkStart w:id="0" w:name="_GoBack"/>
-      <w:bookmarkEnd w:id="0"/>
     </w:p>
     <w:p>
       <w:pPr>
@@ -1685,7 +1683,7 @@
           <w:lang w:val="en-US"/>
         </w:rPr>
       </w:pPr>
-      <w:bookmarkStart w:id="1" w:name="OLE_LINK2"/>
+      <w:bookmarkStart w:id="0" w:name="OLE_LINK2"/>
       <w:r>
         <w:rPr>
           <w:rFonts w:cstheme="minorHAnsi"/>
@@ -1708,7 +1706,7 @@
         <w:t>, which are protected</w:t>
       </w:r>
     </w:p>
-    <w:bookmarkEnd w:id="1"/>
+    <w:bookmarkEnd w:id="0"/>
     <w:p>
       <w:pPr>
         <w:pStyle w:val="ListParagraph"/>
@@ -1981,7 +1979,7 @@
           <w:lang w:val="en-US"/>
         </w:rPr>
       </w:pPr>
-      <w:bookmarkStart w:id="2" w:name="OLE_LINK4"/>
+      <w:bookmarkStart w:id="1" w:name="OLE_LINK4"/>
       <w:r>
         <w:rPr>
           <w:rFonts w:cstheme="minorHAnsi"/>
@@ -2078,8 +2076,8 @@
           <w:lang w:val="en-US"/>
         </w:rPr>
       </w:pPr>
-      <w:bookmarkStart w:id="3" w:name="OLE_LINK3"/>
-      <w:bookmarkEnd w:id="2"/>
+      <w:bookmarkStart w:id="2" w:name="OLE_LINK3"/>
+      <w:bookmarkEnd w:id="1"/>
       <w:r>
         <w:rPr>
           <w:rFonts w:cstheme="minorHAnsi"/>
@@ -2088,7 +2086,7 @@
         <w:t>If I can capture, I have to capture smallest piece</w:t>
       </w:r>
     </w:p>
-    <w:bookmarkEnd w:id="3"/>
+    <w:bookmarkEnd w:id="2"/>
     <w:p>
       <w:pPr>
         <w:pStyle w:val="ListParagraph"/>
@@ -3068,7 +3066,7 @@
           <w:lang w:val="en-US"/>
         </w:rPr>
       </w:pPr>
-      <w:bookmarkStart w:id="4" w:name="OLE_LINK5"/>
+      <w:bookmarkStart w:id="3" w:name="OLE_LINK5"/>
       <w:r>
         <w:rPr>
           <w:rFonts w:cstheme="minorHAnsi"/>
@@ -3113,7 +3111,7 @@
         </w:rPr>
         <w:t>, which I can move</w:t>
       </w:r>
-      <w:bookmarkEnd w:id="4"/>
+      <w:bookmarkEnd w:id="3"/>
     </w:p>
     <w:p>
       <w:pPr>
@@ -3698,7 +3696,7 @@
         </w:rPr>
         <w:t xml:space="preserve">, I can move </w:t>
       </w:r>
-      <w:commentRangeStart w:id="5"/>
+      <w:commentRangeStart w:id="4"/>
       <w:r>
         <w:rPr>
           <w:rFonts w:cstheme="minorHAnsi"/>
@@ -3706,12 +3704,12 @@
         </w:rPr>
         <w:t xml:space="preserve">only attacked pieces </w:t>
       </w:r>
-      <w:commentRangeEnd w:id="5"/>
+      <w:commentRangeEnd w:id="4"/>
       <w:r>
         <w:rPr>
           <w:rStyle w:val="CommentReference"/>
         </w:rPr>
-        <w:commentReference w:id="5"/>
+        <w:commentReference w:id="4"/>
       </w:r>
       <w:r>
         <w:rPr>
@@ -3847,6 +3845,40 @@
           <w:ilvl w:val="1"/>
           <w:numId w:val="1"/>
         </w:numPr>
+        <w:rPr>
+          <w:rFonts w:cstheme="minorHAnsi"/>
+          <w:lang w:val="en-US"/>
+        </w:rPr>
+      </w:pPr>
+      <w:r>
+        <w:rPr>
+          <w:rFonts w:cstheme="minorHAnsi"/>
+          <w:lang w:val="en-US"/>
+        </w:rPr>
+        <w:t xml:space="preserve">I have to move to </w:t>
+      </w:r>
+      <w:r>
+        <w:rPr>
+          <w:rFonts w:cstheme="minorHAnsi"/>
+          <w:lang w:val="en-US"/>
+        </w:rPr>
+        <w:t>worse/</w:t>
+      </w:r>
+      <w:r>
+        <w:rPr>
+          <w:rFonts w:cstheme="minorHAnsi"/>
+          <w:lang w:val="en-US"/>
+        </w:rPr>
+        <w:t>worst rated position on board</w:t>
+      </w:r>
+    </w:p>
+    <w:p>
+      <w:pPr>
+        <w:pStyle w:val="ListParagraph"/>
+        <w:numPr>
+          <w:ilvl w:val="1"/>
+          <w:numId w:val="1"/>
+        </w:numPr>
         <w:shd w:val="clear" w:color="auto" w:fill="C5E0B3" w:themeFill="accent6" w:themeFillTint="66"/>
         <w:rPr>
           <w:rFonts w:cstheme="minorHAnsi"/>
@@ -4019,7 +4051,7 @@
           <w:lang w:val="en-US"/>
         </w:rPr>
       </w:pPr>
-      <w:bookmarkStart w:id="6" w:name="OLE_LINK6"/>
+      <w:bookmarkStart w:id="5" w:name="OLE_LINK6"/>
       <w:r>
         <w:rPr>
           <w:rFonts w:cstheme="minorHAnsi"/>
@@ -4028,7 +4060,7 @@
         </w:rPr>
         <w:t>I cannot move into your attack</w:t>
       </w:r>
-      <w:bookmarkEnd w:id="6"/>
+      <w:bookmarkEnd w:id="5"/>
       <w:r>
         <w:rPr>
           <w:rFonts w:cstheme="minorHAnsi"/>
@@ -4110,6 +4142,7 @@
           <w:rFonts w:cstheme="minorHAnsi"/>
           <w:lang w:val="en-US"/>
         </w:rPr>
+        <w:lastRenderedPageBreak/>
         <w:t xml:space="preserve">I </w:t>
       </w:r>
       <w:r>
@@ -4144,7 +4177,6 @@
           <w:rFonts w:cstheme="minorHAnsi"/>
           <w:lang w:val="en-US"/>
         </w:rPr>
-        <w:lastRenderedPageBreak/>
         <w:t>I have to open attack to my unprotected piece</w:t>
       </w:r>
     </w:p>
@@ -5123,6 +5155,7 @@
         <w:rPr>
           <w:lang w:val="en-US"/>
         </w:rPr>
+        <w:lastRenderedPageBreak/>
         <w:t>Which piece moved</w:t>
       </w:r>
     </w:p>
@@ -5141,7 +5174,6 @@
         <w:rPr>
           <w:lang w:val="en-US"/>
         </w:rPr>
-        <w:lastRenderedPageBreak/>
         <w:t>Which piece captured my piece</w:t>
       </w:r>
     </w:p>
@@ -5450,6 +5482,313 @@
         </w:rPr>
         <w:t>If there are multiple possible moves, highlight pieces that can move. On mouse over show possible moves.</w:t>
       </w:r>
+    </w:p>
+    <w:p>
+      <w:pPr>
+        <w:pStyle w:val="Heading2"/>
+        <w:rPr>
+          <w:lang w:val="en-US"/>
+        </w:rPr>
+      </w:pPr>
+      <w:r>
+        <w:rPr>
+          <w:lang w:val="en-US"/>
+        </w:rPr>
+        <w:t>Conditions for rules</w:t>
+      </w:r>
+    </w:p>
+    <w:p>
+      <w:pPr>
+        <w:pStyle w:val="ListParagraph"/>
+        <w:numPr>
+          <w:ilvl w:val="0"/>
+          <w:numId w:val="5"/>
+        </w:numPr>
+        <w:rPr>
+          <w:lang w:val="en-US"/>
+        </w:rPr>
+      </w:pPr>
+      <w:r>
+        <w:rPr>
+          <w:lang w:val="en-US"/>
+        </w:rPr>
+        <w:t>Random</w:t>
+      </w:r>
+    </w:p>
+    <w:p>
+      <w:pPr>
+        <w:pStyle w:val="ListParagraph"/>
+        <w:numPr>
+          <w:ilvl w:val="0"/>
+          <w:numId w:val="5"/>
+        </w:numPr>
+        <w:rPr>
+          <w:lang w:val="en-US"/>
+        </w:rPr>
+      </w:pPr>
+      <w:r>
+        <w:rPr>
+          <w:lang w:val="en-US"/>
+        </w:rPr>
+        <w:t>First X moves</w:t>
+      </w:r>
+    </w:p>
+    <w:p>
+      <w:pPr>
+        <w:pStyle w:val="ListParagraph"/>
+        <w:numPr>
+          <w:ilvl w:val="0"/>
+          <w:numId w:val="5"/>
+        </w:numPr>
+        <w:rPr>
+          <w:lang w:val="en-US"/>
+        </w:rPr>
+      </w:pPr>
+      <w:r>
+        <w:rPr>
+          <w:lang w:val="en-US"/>
+        </w:rPr>
+        <w:t>After [no] capture/attack</w:t>
+      </w:r>
+    </w:p>
+    <w:p>
+      <w:pPr>
+        <w:pStyle w:val="ListParagraph"/>
+        <w:numPr>
+          <w:ilvl w:val="0"/>
+          <w:numId w:val="5"/>
+        </w:numPr>
+        <w:rPr>
+          <w:lang w:val="en-US"/>
+        </w:rPr>
+      </w:pPr>
+      <w:r>
+        <w:rPr>
+          <w:lang w:val="en-US"/>
+        </w:rPr>
+        <w:t>After [no] capture</w:t>
+      </w:r>
+      <w:r>
+        <w:rPr>
+          <w:lang w:val="en-US"/>
+        </w:rPr>
+        <w:t>d</w:t>
+      </w:r>
+      <w:r>
+        <w:rPr>
+          <w:lang w:val="en-US"/>
+        </w:rPr>
+        <w:t>/attack</w:t>
+      </w:r>
+      <w:r>
+        <w:rPr>
+          <w:lang w:val="en-US"/>
+        </w:rPr>
+        <w:t>ed</w:t>
+      </w:r>
+    </w:p>
+    <w:p>
+      <w:pPr>
+        <w:pStyle w:val="ListParagraph"/>
+        <w:numPr>
+          <w:ilvl w:val="0"/>
+          <w:numId w:val="5"/>
+        </w:numPr>
+        <w:rPr>
+          <w:lang w:val="en-US"/>
+        </w:rPr>
+      </w:pPr>
+      <w:r>
+        <w:rPr>
+          <w:lang w:val="en-US"/>
+        </w:rPr>
+        <w:t>If attacking &gt;Y</w:t>
+      </w:r>
+    </w:p>
+    <w:p>
+      <w:pPr>
+        <w:pStyle w:val="ListParagraph"/>
+        <w:numPr>
+          <w:ilvl w:val="0"/>
+          <w:numId w:val="5"/>
+        </w:numPr>
+        <w:rPr>
+          <w:lang w:val="en-US"/>
+        </w:rPr>
+      </w:pPr>
+      <w:r>
+        <w:rPr>
+          <w:lang w:val="en-US"/>
+        </w:rPr>
+        <w:t>If attacked &gt;Y</w:t>
+      </w:r>
+    </w:p>
+    <w:p>
+      <w:pPr>
+        <w:pStyle w:val="ListParagraph"/>
+        <w:numPr>
+          <w:ilvl w:val="0"/>
+          <w:numId w:val="5"/>
+        </w:numPr>
+        <w:rPr>
+          <w:lang w:val="en-US"/>
+        </w:rPr>
+      </w:pPr>
+      <w:r>
+        <w:rPr>
+          <w:lang w:val="en-US"/>
+        </w:rPr>
+        <w:t>If protecting &gt;Y</w:t>
+      </w:r>
+    </w:p>
+    <w:p>
+      <w:pPr>
+        <w:pStyle w:val="ListParagraph"/>
+        <w:numPr>
+          <w:ilvl w:val="0"/>
+          <w:numId w:val="5"/>
+        </w:numPr>
+        <w:rPr>
+          <w:lang w:val="en-US"/>
+        </w:rPr>
+      </w:pPr>
+      <w:r>
+        <w:rPr>
+          <w:lang w:val="en-US"/>
+        </w:rPr>
+        <w:t>If I have no unprotected</w:t>
+      </w:r>
+    </w:p>
+    <w:p>
+      <w:pPr>
+        <w:pStyle w:val="ListParagraph"/>
+        <w:numPr>
+          <w:ilvl w:val="0"/>
+          <w:numId w:val="5"/>
+        </w:numPr>
+        <w:rPr>
+          <w:lang w:val="en-US"/>
+        </w:rPr>
+      </w:pPr>
+      <w:r>
+        <w:rPr>
+          <w:lang w:val="en-US"/>
+        </w:rPr>
+        <w:t>After piece/pawn move</w:t>
+      </w:r>
+    </w:p>
+    <w:p>
+      <w:pPr>
+        <w:pStyle w:val="ListParagraph"/>
+        <w:numPr>
+          <w:ilvl w:val="0"/>
+          <w:numId w:val="5"/>
+        </w:numPr>
+        <w:shd w:val="clear" w:color="auto" w:fill="FFE599" w:themeFill="accent4" w:themeFillTint="66"/>
+        <w:rPr>
+          <w:lang w:val="en-US"/>
+        </w:rPr>
+      </w:pPr>
+      <w:r>
+        <w:rPr>
+          <w:lang w:val="en-US"/>
+        </w:rPr>
+        <w:t>If have material balance &gt;Y</w:t>
+      </w:r>
+    </w:p>
+    <w:p>
+      <w:pPr>
+        <w:pStyle w:val="ListParagraph"/>
+        <w:numPr>
+          <w:ilvl w:val="0"/>
+          <w:numId w:val="5"/>
+        </w:numPr>
+        <w:rPr>
+          <w:lang w:val="en-US"/>
+        </w:rPr>
+      </w:pPr>
+      <w:r>
+        <w:rPr>
+          <w:lang w:val="en-US"/>
+        </w:rPr>
+        <w:t xml:space="preserve">If </w:t>
+      </w:r>
+      <w:r>
+        <w:rPr>
+          <w:lang w:val="en-US"/>
+        </w:rPr>
+        <w:t>[</w:t>
+      </w:r>
+      <w:r>
+        <w:rPr>
+          <w:lang w:val="en-US"/>
+        </w:rPr>
+        <w:t>no</w:t>
+      </w:r>
+      <w:r>
+        <w:rPr>
+          <w:lang w:val="en-US"/>
+        </w:rPr>
+        <w:t>]</w:t>
+      </w:r>
+      <w:r>
+        <w:rPr>
+          <w:lang w:val="en-US"/>
+        </w:rPr>
+        <w:t xml:space="preserve"> capture</w:t>
+      </w:r>
+      <w:r>
+        <w:rPr>
+          <w:lang w:val="en-US"/>
+        </w:rPr>
+        <w:t>/capt</w:t>
+      </w:r>
+      <w:bookmarkStart w:id="6" w:name="_GoBack"/>
+      <w:bookmarkEnd w:id="6"/>
+      <w:r>
+        <w:rPr>
+          <w:lang w:val="en-US"/>
+        </w:rPr>
+        <w:t>ured</w:t>
+      </w:r>
+      <w:r>
+        <w:rPr>
+          <w:lang w:val="en-US"/>
+        </w:rPr>
+        <w:t xml:space="preserve"> during Y moves</w:t>
+      </w:r>
+    </w:p>
+    <w:p>
+      <w:pPr>
+        <w:pStyle w:val="ListParagraph"/>
+        <w:numPr>
+          <w:ilvl w:val="0"/>
+          <w:numId w:val="5"/>
+        </w:numPr>
+        <w:shd w:val="clear" w:color="auto" w:fill="FFE599" w:themeFill="accent4" w:themeFillTint="66"/>
+        <w:rPr>
+          <w:lang w:val="en-US"/>
+        </w:rPr>
+      </w:pPr>
+      <w:r>
+        <w:rPr>
+          <w:lang w:val="en-US"/>
+        </w:rPr>
+        <w:t xml:space="preserve">If </w:t>
+      </w:r>
+      <w:r>
+        <w:rPr>
+          <w:lang w:val="en-US"/>
+        </w:rPr>
+        <w:t>centipawn evaluation &gt;Y</w:t>
+      </w:r>
+    </w:p>
+    <w:p>
+      <w:pPr>
+        <w:rPr>
+          <w:lang w:val="en-US"/>
+        </w:rPr>
+      </w:pPr>
     </w:p>
     <w:sectPr>
       <w:pgSz w:w="11906" w:h="16838"/>
@@ -5463,7 +5802,7 @@
 
 <file path=word/comments.xml><?xml version="1.0" encoding="utf-8"?>
 <w:comments xmlns:wpc="http://schemas.microsoft.com/office/word/2010/wordprocessingCanvas" xmlns:cx="http://schemas.microsoft.com/office/drawing/2014/chartex" xmlns:cx1="http://schemas.microsoft.com/office/drawing/2015/9/8/chartex" xmlns:cx2="http://schemas.microsoft.com/office/drawing/2015/10/21/chartex" xmlns:cx3="http://schemas.microsoft.com/office/drawing/2016/5/9/chartex" xmlns:cx4="http://schemas.microsoft.com/office/drawing/2016/5/10/chartex" xmlns:cx5="http://schemas.microsoft.com/office/drawing/2016/5/11/chartex" xmlns:cx6="http://schemas.microsoft.com/office/drawing/2016/5/12/chartex" xmlns:cx7="http://schemas.microsoft.com/office/drawing/2016/5/13/chartex" xmlns:cx8="http://schemas.microsoft.com/office/drawing/2016/5/14/chartex" xmlns:mc="http://schemas.openxmlformats.org/markup-compatibility/2006" xmlns:aink="http://schemas.microsoft.com/office/drawing/2016/ink" xmlns:am3d="http://schemas.microsoft.com/office/drawing/2017/model3d" xmlns:o="urn:schemas-microsoft-com:office:office" xmlns:r="http://schemas.openxmlformats.org/officeDocument/2006/relationships" xmlns:m="http://schemas.openxmlformats.org/officeDocument/2006/math" xmlns:v="urn:schemas-microsoft-com:vml" xmlns:wp14="http://schemas.microsoft.com/office/word/2010/wordprocessingDrawing" xmlns:wp="http://schemas.openxmlformats.org/drawingml/2006/wordprocessingDrawing" xmlns:w10="urn:schemas-microsoft-com:office:word" xmlns:w="http://schemas.openxmlformats.org/wordprocessingml/2006/main" xmlns:w14="http://schemas.microsoft.com/office/word/2010/wordml" xmlns:w15="http://schemas.microsoft.com/office/word/2012/wordml" xmlns:w16cid="http://schemas.microsoft.com/office/word/2016/wordml/cid" xmlns:w16se="http://schemas.microsoft.com/office/word/2015/wordml/symex" xmlns:wpg="http://schemas.microsoft.com/office/word/2010/wordprocessingGroup" xmlns:wpi="http://schemas.microsoft.com/office/word/2010/wordprocessingInk" xmlns:wne="http://schemas.microsoft.com/office/word/2006/wordml" xmlns:wps="http://schemas.microsoft.com/office/word/2010/wordprocessingShape" mc:Ignorable="w14 w15 w16se w16cid wp14">
-  <w:comment w:id="5" w:author="Rualark" w:date="2018-12-18T01:17:00Z" w:initials="R">
+  <w:comment w:id="4" w:author="Rualark" w:date="2018-12-18T01:17:00Z" w:initials="R">
     <w:p>
       <w:pPr>
         <w:pStyle w:val="CommentText"/>
@@ -5761,6 +6100,92 @@
     </w:lvl>
   </w:abstractNum>
   <w:abstractNum w:abstractNumId="3" w15:restartNumberingAfterBreak="0">
+    <w:nsid w:val="5D76330E"/>
+    <w:multiLevelType w:val="multilevel"/>
+    <w:tmpl w:val="0419001D"/>
+    <w:lvl w:ilvl="0">
+      <w:start w:val="1"/>
+      <w:numFmt w:val="decimal"/>
+      <w:lvlText w:val="%1)"/>
+      <w:lvlJc w:val="left"/>
+      <w:pPr>
+        <w:ind w:left="360" w:hanging="360"/>
+      </w:pPr>
+    </w:lvl>
+    <w:lvl w:ilvl="1">
+      <w:start w:val="1"/>
+      <w:numFmt w:val="lowerLetter"/>
+      <w:lvlText w:val="%2)"/>
+      <w:lvlJc w:val="left"/>
+      <w:pPr>
+        <w:ind w:left="720" w:hanging="360"/>
+      </w:pPr>
+    </w:lvl>
+    <w:lvl w:ilvl="2">
+      <w:start w:val="1"/>
+      <w:numFmt w:val="lowerRoman"/>
+      <w:lvlText w:val="%3)"/>
+      <w:lvlJc w:val="left"/>
+      <w:pPr>
+        <w:ind w:left="1080" w:hanging="360"/>
+      </w:pPr>
+    </w:lvl>
+    <w:lvl w:ilvl="3">
+      <w:start w:val="1"/>
+      <w:numFmt w:val="decimal"/>
+      <w:lvlText w:val="(%4)"/>
+      <w:lvlJc w:val="left"/>
+      <w:pPr>
+        <w:ind w:left="1440" w:hanging="360"/>
+      </w:pPr>
+    </w:lvl>
+    <w:lvl w:ilvl="4">
+      <w:start w:val="1"/>
+      <w:numFmt w:val="lowerLetter"/>
+      <w:lvlText w:val="(%5)"/>
+      <w:lvlJc w:val="left"/>
+      <w:pPr>
+        <w:ind w:left="1800" w:hanging="360"/>
+      </w:pPr>
+    </w:lvl>
+    <w:lvl w:ilvl="5">
+      <w:start w:val="1"/>
+      <w:numFmt w:val="lowerRoman"/>
+      <w:lvlText w:val="(%6)"/>
+      <w:lvlJc w:val="left"/>
+      <w:pPr>
+        <w:ind w:left="2160" w:hanging="360"/>
+      </w:pPr>
+    </w:lvl>
+    <w:lvl w:ilvl="6">
+      <w:start w:val="1"/>
+      <w:numFmt w:val="decimal"/>
+      <w:lvlText w:val="%7."/>
+      <w:lvlJc w:val="left"/>
+      <w:pPr>
+        <w:ind w:left="2520" w:hanging="360"/>
+      </w:pPr>
+    </w:lvl>
+    <w:lvl w:ilvl="7">
+      <w:start w:val="1"/>
+      <w:numFmt w:val="lowerLetter"/>
+      <w:lvlText w:val="%8."/>
+      <w:lvlJc w:val="left"/>
+      <w:pPr>
+        <w:ind w:left="2880" w:hanging="360"/>
+      </w:pPr>
+    </w:lvl>
+    <w:lvl w:ilvl="8">
+      <w:start w:val="1"/>
+      <w:numFmt w:val="lowerRoman"/>
+      <w:lvlText w:val="%9."/>
+      <w:lvlJc w:val="left"/>
+      <w:pPr>
+        <w:ind w:left="3240" w:hanging="360"/>
+      </w:pPr>
+    </w:lvl>
+  </w:abstractNum>
+  <w:abstractNum w:abstractNumId="4" w15:restartNumberingAfterBreak="0">
     <w:nsid w:val="6031125B"/>
     <w:multiLevelType w:val="multilevel"/>
     <w:tmpl w:val="0419001D"/>
@@ -5850,7 +6275,7 @@
     </w:lvl>
   </w:abstractNum>
   <w:num w:numId="1">
-    <w:abstractNumId w:val="3"/>
+    <w:abstractNumId w:val="4"/>
   </w:num>
   <w:num w:numId="2">
     <w:abstractNumId w:val="0"/>
@@ -5860,6 +6285,9 @@
   </w:num>
   <w:num w:numId="4">
     <w:abstractNumId w:val="2"/>
+  </w:num>
+  <w:num w:numId="5">
+    <w:abstractNumId w:val="3"/>
   </w:num>
 </w:numbering>
 </file>
@@ -6787,7 +7215,7 @@
 </file>
 
 <file path=customXml/itemProps1.xml><?xml version="1.0" encoding="utf-8"?>
-<ds:datastoreItem xmlns:ds="http://schemas.openxmlformats.org/officeDocument/2006/customXml" ds:itemID="{20985A8E-345E-4A64-ADFC-AD974EE3F15D}">
+<ds:datastoreItem xmlns:ds="http://schemas.openxmlformats.org/officeDocument/2006/customXml" ds:itemID="{4698728A-57B7-49B0-97D8-0FEA773CB866}">
   <ds:schemaRefs>
     <ds:schemaRef ds:uri="http://schemas.openxmlformats.org/officeDocument/2006/bibliography"/>
   </ds:schemaRefs>

</xml_diff>